<commit_message>
added addition files including documentation
</commit_message>
<xml_diff>
--- a/documentation/Data processing documentation.docx
+++ b/documentation/Data processing documentation.docx
@@ -1720,15 +1720,154 @@
       <w:r>
         <w:t>phe</w:t>
       </w:r>
+      <w:r>
+        <w:t>rd-</w:t>
+      </w:r>
+      <w:proofErr w:type="gramStart"/>
+      <w:r>
+        <w:t>Smith</w:t>
+      </w:r>
+      <w:proofErr w:type="gramEnd"/>
+      <w:r>
+        <w:fldChar w:fldCharType="begin">
+          <w:fldData xml:space="preserve">PEVuZE5vdGU+PENpdGU+PEF1dGhvcj5TaGVycmFyZC1TbWl0aDwvQXV0aG9yPjxZZWFyPjIwMTk8
+L1llYXI+PFJlY051bT41MjY4PC9SZWNOdW0+PERpc3BsYXlUZXh0PigyNyk8L0Rpc3BsYXlUZXh0
+PjxyZWNvcmQ+PHJlYy1udW1iZXI+NTI2ODwvcmVjLW51bWJlcj48Zm9yZWlnbi1rZXlzPjxrZXkg
+YXBwPSJFTiIgZGItaWQ9InQ1ZnIydHR3MmQwNXdmZTB4djBwcHc5a3dwOXQwOTl2MmY1OSIgdGlt
+ZXN0YW1wPSIxNTYzNDM5NDI4Ij41MjY4PC9rZXk+PC9mb3JlaWduLWtleXM+PHJlZi10eXBlIG5h
+bWU9IkpvdXJuYWwgQXJ0aWNsZSI+MTc8L3JlZi10eXBlPjxjb250cmlidXRvcnM+PGF1dGhvcnM+
+PGF1dGhvcj5TaGVycmFyZC1TbWl0aCwgRS48L2F1dGhvcj48YXV0aG9yPlNrYXJwLCBKLiBFLjwv
+YXV0aG9yPjxhdXRob3I+QmVhbGUsIEEuIEQuPC9hdXRob3I+PGF1dGhvcj5Gb3JuYWRlbCwgQy48
+L2F1dGhvcj48YXV0aG9yPk5vcnJpcywgTC4gQy48L2F1dGhvcj48YXV0aG9yPk1vb3JlLCBTLiBK
+LjwvYXV0aG9yPjxhdXRob3I+TWlocmV0ZWFiLCBTLjwvYXV0aG9yPjxhdXRob3I+Q2hhcmx3b29k
+LCBKLiBELjwvYXV0aG9yPjxhdXRob3I+QmhhdHQsIFMuPC9hdXRob3I+PGF1dGhvcj5XaW5za2ls
+bCwgUC48L2F1dGhvcj48YXV0aG9yPkdyaWZmaW4sIEouIFQuPC9hdXRob3I+PGF1dGhvcj5DaHVy
+Y2hlciwgVC4gUy48L2F1dGhvcj48L2F1dGhvcnM+PC9jb250cmlidXRvcnM+PGF1dGgtYWRkcmVz
+cz5NUkMgQ2VudHJlIGZvciBHbG9iYWwgSW5mZWN0aW91cyBEaXNlYXNlIEFuYWx5c2lzLCBEZXBh
+cnRtZW50IG9mIEluZmVjdGlvdXMgRGlzZWFzZSBFcGlkZW1pb2xvZ3ksIEltcGVyaWFsIENvbGxl
+Z2UgTG9uZG9uLCBXMiAxUEcgTG9uZG9uLCBVbml0ZWQgS2luZ2RvbTsgZS5zaGVycmFyZC1zbWl0
+aEBpbXBlcmlhbC5hYy51ay4mI3hEO01SQyBDZW50cmUgZm9yIEdsb2JhbCBJbmZlY3Rpb3VzIERp
+c2Vhc2UgQW5hbHlzaXMsIERlcGFydG1lbnQgb2YgSW5mZWN0aW91cyBEaXNlYXNlIEVwaWRlbWlv
+bG9neSwgSW1wZXJpYWwgQ29sbGVnZSBMb25kb24sIFcyIDFQRyBMb25kb24sIFVuaXRlZCBLaW5n
+ZG9tLiYjeEQ7RmFjdWx0eSBvZiBIZWFsdGggYW5kIE1lZGljYWwgU2NpZW5jZXMsIFVuaXZlcnNp
+dHkgb2YgU3VycmV5LCBHVTIgN1hIIEd1aWxkZm9yZCwgVW5pdGVkIEtpbmdkb20uJiN4RDtNUkMg
+TGFib3JhdG9yeSBvZiBNb2xlY3VsYXIgQmlvbG9neSwgVW5pdmVyc2l0eSBvZiBDYW1icmlkZ2Us
+IENCMiAwUUggQ2FtYnJpZGdlLCBVbml0ZWQgS2luZ2RvbS4mI3hEO1VTIFByZXNpZGVudCZhcG9z
+O3MgTWFsYXJpYSBJbml0aWF0aXZlLCBVUyBBZ2VuY3kgZm9yIEludGVybmF0aW9uYWwgRGV2ZWxv
+cG1lbnQsIFdhc2hpbmd0b24sIERDIDIwMDA0LiYjeEQ7RW52aXJvbm1lbnRhbCBIZWFsdGggYW5k
+IEVjb2xvZ2ljYWwgU2NpZW5jZXMsIElmYWthcmEgSGVhbHRoIEluc3RpdHV0ZSwgQmFnYW1veW8s
+IFRhbnphbmlhLiYjeEQ7SGVhbHRoIEludGVydmVudGlvbnMgVW5pdCwgRGVwYXJ0bWVudCBvZiBF
+cGlkZW1pb2xvZ3kgYW5kIFB1YmxpYyBIZWFsdGgsIFN3aXNzIEluc3RpdHV0ZSBvZiBUcm9waWNh
+bCBhbmQgUHVibGljIEhlYWx0aCwgNDAwMiBCYXNlbCwgU3dpdHplcmxhbmQuJiN4RDtVbml2ZXJz
+aXR5IG9mIEJhc2VsLCA0MDAzIEJhc2VsLCBTd2l0emVybGFuZC4mI3hEO05hdGlvbmFsIE1hbGFy
+aWEgQ29udHJvbCBQcm9ncmFtLCBNaW5pc3RyeSBvZiBIZWFsdGgsIEFzbWFyYSwgU3RhdGUgb2Yg
+RXJpdHJlYS4mI3hEO1VuaXZlcnNpdHkgb2YgQXNtYXJhLCBTdGF0ZSBvZiBFcml0cmVhLiYjeEQ7
+U2Nob29sIG9mIE1hdGhlbWF0aWNhbCBTY2llbmNlcywgUXVlZW4gTWFyeSBVbml2ZXJzaXR5IG9m
+IExvbmRvbiwgRTEgNE5TIExvbmRvbiwgVW5pdGVkIEtpbmdkb20uPC9hdXRoLWFkZHJlc3M+PHRp
+dGxlcz48dGl0bGU+TW9zcXVpdG8gZmVlZGluZyBiZWhhdmlvciBhbmQgaG93IGl0IGluZmx1ZW5j
+ZXMgcmVzaWR1YWwgbWFsYXJpYSB0cmFuc21pc3Npb24gYWNyb3NzIEFmcmljYTwvdGl0bGU+PHNl
+Y29uZGFyeS10aXRsZT5Qcm9jIE5hdGwgQWNhZCBTY2kgVSBTIEE8L3NlY29uZGFyeS10aXRsZT48
+L3RpdGxlcz48cGVyaW9kaWNhbD48ZnVsbC10aXRsZT5Qcm9jIE5hdGwgQWNhZCBTY2kgVSBTIEE8
+L2Z1bGwtdGl0bGU+PC9wZXJpb2RpY2FsPjxlZGl0aW9uPjIwMTkvMDcvMTA8L2VkaXRpb24+PGtl
+eXdvcmRzPjxrZXl3b3JkPkFub3BoZWxlczwva2V5d29yZD48a2V5d29yZD5MTElOIGVmZmljYWN5
+PC9rZXl3b3JkPjxrZXl3b3JkPlBsYXNtb2RpdW0gZmFsY2lwYXJ1bTwva2V5d29yZD48a2V5d29y
+ZD5tYWxhcmlhIHRyYW5zbWlzc2lvbjwva2V5d29yZD48a2V5d29yZD52ZWN0b3IgaW50ZXJ2ZW50
+aW9uczwva2V5d29yZD48L2tleXdvcmRzPjxkYXRlcz48eWVhcj4yMDE5PC95ZWFyPjxwdWItZGF0
+ZXM+PGRhdGU+SnVsIDg8L2RhdGU+PC9wdWItZGF0ZXM+PC9kYXRlcz48aXNibj4xMDkxLTY0OTAg
+KEVsZWN0cm9uaWMpJiN4RDswMDI3LTg0MjQgKExpbmtpbmcpPC9pc2JuPjxhY2Nlc3Npb24tbnVt
+PjMxMjg1MzQ2PC9hY2Nlc3Npb24tbnVtPjx1cmxzPjxyZWxhdGVkLXVybHM+PHVybD48c3R5bGUg
+ZmFjZT0idW5kZXJsaW5lIiBmb250PSJkZWZhdWx0IiBzaXplPSIxMDAlIj5odHRwczovL3d3dy5u
+Y2JpLm5sbS5uaWguZ292L3B1Ym1lZC8zMTI4NTM0Njwvc3R5bGU+PC91cmw+PC9yZWxhdGVkLXVy
+bHM+PC91cmxzPjxlbGVjdHJvbmljLXJlc291cmNlLW51bT4xMC4xMDczL3BuYXMuMTgyMDY0NjEx
+NjwvZWxlY3Ryb25pYy1yZXNvdXJjZS1udW0+PC9yZWNvcmQ+PC9DaXRlPjwvRW5kTm90ZT5=
+</w:fldData>
+        </w:fldChar>
+      </w:r>
+      <w:r>
+        <w:instrText xml:space="preserve"> ADDIN EN.CITE </w:instrText>
+      </w:r>
+      <w:r>
+        <w:fldChar w:fldCharType="begin">
+          <w:fldData xml:space="preserve">PEVuZE5vdGU+PENpdGU+PEF1dGhvcj5TaGVycmFyZC1TbWl0aDwvQXV0aG9yPjxZZWFyPjIwMTk8
+L1llYXI+PFJlY051bT41MjY4PC9SZWNOdW0+PERpc3BsYXlUZXh0PigyNyk8L0Rpc3BsYXlUZXh0
+PjxyZWNvcmQ+PHJlYy1udW1iZXI+NTI2ODwvcmVjLW51bWJlcj48Zm9yZWlnbi1rZXlzPjxrZXkg
+YXBwPSJFTiIgZGItaWQ9InQ1ZnIydHR3MmQwNXdmZTB4djBwcHc5a3dwOXQwOTl2MmY1OSIgdGlt
+ZXN0YW1wPSIxNTYzNDM5NDI4Ij41MjY4PC9rZXk+PC9mb3JlaWduLWtleXM+PHJlZi10eXBlIG5h
+bWU9IkpvdXJuYWwgQXJ0aWNsZSI+MTc8L3JlZi10eXBlPjxjb250cmlidXRvcnM+PGF1dGhvcnM+
+PGF1dGhvcj5TaGVycmFyZC1TbWl0aCwgRS48L2F1dGhvcj48YXV0aG9yPlNrYXJwLCBKLiBFLjwv
+YXV0aG9yPjxhdXRob3I+QmVhbGUsIEEuIEQuPC9hdXRob3I+PGF1dGhvcj5Gb3JuYWRlbCwgQy48
+L2F1dGhvcj48YXV0aG9yPk5vcnJpcywgTC4gQy48L2F1dGhvcj48YXV0aG9yPk1vb3JlLCBTLiBK
+LjwvYXV0aG9yPjxhdXRob3I+TWlocmV0ZWFiLCBTLjwvYXV0aG9yPjxhdXRob3I+Q2hhcmx3b29k
+LCBKLiBELjwvYXV0aG9yPjxhdXRob3I+QmhhdHQsIFMuPC9hdXRob3I+PGF1dGhvcj5XaW5za2ls
+bCwgUC48L2F1dGhvcj48YXV0aG9yPkdyaWZmaW4sIEouIFQuPC9hdXRob3I+PGF1dGhvcj5DaHVy
+Y2hlciwgVC4gUy48L2F1dGhvcj48L2F1dGhvcnM+PC9jb250cmlidXRvcnM+PGF1dGgtYWRkcmVz
+cz5NUkMgQ2VudHJlIGZvciBHbG9iYWwgSW5mZWN0aW91cyBEaXNlYXNlIEFuYWx5c2lzLCBEZXBh
+cnRtZW50IG9mIEluZmVjdGlvdXMgRGlzZWFzZSBFcGlkZW1pb2xvZ3ksIEltcGVyaWFsIENvbGxl
+Z2UgTG9uZG9uLCBXMiAxUEcgTG9uZG9uLCBVbml0ZWQgS2luZ2RvbTsgZS5zaGVycmFyZC1zbWl0
+aEBpbXBlcmlhbC5hYy51ay4mI3hEO01SQyBDZW50cmUgZm9yIEdsb2JhbCBJbmZlY3Rpb3VzIERp
+c2Vhc2UgQW5hbHlzaXMsIERlcGFydG1lbnQgb2YgSW5mZWN0aW91cyBEaXNlYXNlIEVwaWRlbWlv
+bG9neSwgSW1wZXJpYWwgQ29sbGVnZSBMb25kb24sIFcyIDFQRyBMb25kb24sIFVuaXRlZCBLaW5n
+ZG9tLiYjeEQ7RmFjdWx0eSBvZiBIZWFsdGggYW5kIE1lZGljYWwgU2NpZW5jZXMsIFVuaXZlcnNp
+dHkgb2YgU3VycmV5LCBHVTIgN1hIIEd1aWxkZm9yZCwgVW5pdGVkIEtpbmdkb20uJiN4RDtNUkMg
+TGFib3JhdG9yeSBvZiBNb2xlY3VsYXIgQmlvbG9neSwgVW5pdmVyc2l0eSBvZiBDYW1icmlkZ2Us
+IENCMiAwUUggQ2FtYnJpZGdlLCBVbml0ZWQgS2luZ2RvbS4mI3hEO1VTIFByZXNpZGVudCZhcG9z
+O3MgTWFsYXJpYSBJbml0aWF0aXZlLCBVUyBBZ2VuY3kgZm9yIEludGVybmF0aW9uYWwgRGV2ZWxv
+cG1lbnQsIFdhc2hpbmd0b24sIERDIDIwMDA0LiYjeEQ7RW52aXJvbm1lbnRhbCBIZWFsdGggYW5k
+IEVjb2xvZ2ljYWwgU2NpZW5jZXMsIElmYWthcmEgSGVhbHRoIEluc3RpdHV0ZSwgQmFnYW1veW8s
+IFRhbnphbmlhLiYjeEQ7SGVhbHRoIEludGVydmVudGlvbnMgVW5pdCwgRGVwYXJ0bWVudCBvZiBF
+cGlkZW1pb2xvZ3kgYW5kIFB1YmxpYyBIZWFsdGgsIFN3aXNzIEluc3RpdHV0ZSBvZiBUcm9waWNh
+bCBhbmQgUHVibGljIEhlYWx0aCwgNDAwMiBCYXNlbCwgU3dpdHplcmxhbmQuJiN4RDtVbml2ZXJz
+aXR5IG9mIEJhc2VsLCA0MDAzIEJhc2VsLCBTd2l0emVybGFuZC4mI3hEO05hdGlvbmFsIE1hbGFy
+aWEgQ29udHJvbCBQcm9ncmFtLCBNaW5pc3RyeSBvZiBIZWFsdGgsIEFzbWFyYSwgU3RhdGUgb2Yg
+RXJpdHJlYS4mI3hEO1VuaXZlcnNpdHkgb2YgQXNtYXJhLCBTdGF0ZSBvZiBFcml0cmVhLiYjeEQ7
+U2Nob29sIG9mIE1hdGhlbWF0aWNhbCBTY2llbmNlcywgUXVlZW4gTWFyeSBVbml2ZXJzaXR5IG9m
+IExvbmRvbiwgRTEgNE5TIExvbmRvbiwgVW5pdGVkIEtpbmdkb20uPC9hdXRoLWFkZHJlc3M+PHRp
+dGxlcz48dGl0bGU+TW9zcXVpdG8gZmVlZGluZyBiZWhhdmlvciBhbmQgaG93IGl0IGluZmx1ZW5j
+ZXMgcmVzaWR1YWwgbWFsYXJpYSB0cmFuc21pc3Npb24gYWNyb3NzIEFmcmljYTwvdGl0bGU+PHNl
+Y29uZGFyeS10aXRsZT5Qcm9jIE5hdGwgQWNhZCBTY2kgVSBTIEE8L3NlY29uZGFyeS10aXRsZT48
+L3RpdGxlcz48cGVyaW9kaWNhbD48ZnVsbC10aXRsZT5Qcm9jIE5hdGwgQWNhZCBTY2kgVSBTIEE8
+L2Z1bGwtdGl0bGU+PC9wZXJpb2RpY2FsPjxlZGl0aW9uPjIwMTkvMDcvMTA8L2VkaXRpb24+PGtl
+eXdvcmRzPjxrZXl3b3JkPkFub3BoZWxlczwva2V5d29yZD48a2V5d29yZD5MTElOIGVmZmljYWN5
+PC9rZXl3b3JkPjxrZXl3b3JkPlBsYXNtb2RpdW0gZmFsY2lwYXJ1bTwva2V5d29yZD48a2V5d29y
+ZD5tYWxhcmlhIHRyYW5zbWlzc2lvbjwva2V5d29yZD48a2V5d29yZD52ZWN0b3IgaW50ZXJ2ZW50
+aW9uczwva2V5d29yZD48L2tleXdvcmRzPjxkYXRlcz48eWVhcj4yMDE5PC95ZWFyPjxwdWItZGF0
+ZXM+PGRhdGU+SnVsIDg8L2RhdGU+PC9wdWItZGF0ZXM+PC9kYXRlcz48aXNibj4xMDkxLTY0OTAg
+KEVsZWN0cm9uaWMpJiN4RDswMDI3LTg0MjQgKExpbmtpbmcpPC9pc2JuPjxhY2Nlc3Npb24tbnVt
+PjMxMjg1MzQ2PC9hY2Nlc3Npb24tbnVtPjx1cmxzPjxyZWxhdGVkLXVybHM+PHVybD48c3R5bGUg
+ZmFjZT0idW5kZXJsaW5lIiBmb250PSJkZWZhdWx0IiBzaXplPSIxMDAlIj5odHRwczovL3d3dy5u
+Y2JpLm5sbS5uaWguZ292L3B1Ym1lZC8zMTI4NTM0Njwvc3R5bGU+PC91cmw+PC9yZWxhdGVkLXVy
+bHM+PC91cmxzPjxlbGVjdHJvbmljLXJlc291cmNlLW51bT4xMC4xMDczL3BuYXMuMTgyMDY0NjEx
+NjwvZWxlY3Ryb25pYy1yZXNvdXJjZS1udW0+PC9yZWNvcmQ+PC9DaXRlPjwvRW5kTm90ZT5=
+</w:fldData>
+        </w:fldChar>
+      </w:r>
+      <w:r>
+        <w:instrText xml:space="preserve"> ADDIN EN.CITE.DATA </w:instrText>
+      </w:r>
+      <w:r>
+        <w:fldChar w:fldCharType="end"/>
+      </w:r>
+      <w:r>
+        <w:fldChar w:fldCharType="separate"/>
+      </w:r>
+      <w:r>
+        <w:rPr>
+          <w:noProof/>
+        </w:rPr>
+        <w:t>(27)</w:t>
+      </w:r>
+      <w:r>
+        <w:fldChar w:fldCharType="end"/>
+      </w:r>
       <w:bookmarkStart w:id="0" w:name="_GoBack"/>
       <w:bookmarkEnd w:id="0"/>
       <w:r>
-        <w:t xml:space="preserve">rd-Smith. There is no comprehensive database of the biting rhythms for non-African sites, though the MAP files can be searched for publications containing biting rhythms. Biting rhythms were extracted from a convenience sample of publications giving rhythms for a subset of vectors of particular interest </w:t>
+        <w:t xml:space="preserve">. There is no comprehensive database of the biting rhythms for non-African sites, though the MAP files can be searched for publications containing biting rhythms. Biting rhythms were extracted from a convenience sample of publications giving rhythms for a subset of vectors of particular interest </w:t>
       </w:r>
       <w:r>
         <w:fldChar w:fldCharType="begin">
           <w:fldData xml:space="preserve">PEVuZE5vdGU+PENpdGU+PEF1dGhvcj5SaXR0aGlzb248L0F1dGhvcj48WWVhcj4yMDE0PC9ZZWFy
-PjxSZWNOdW0+NDA0OTwvUmVjTnVtPjxEaXNwbGF5VGV4dD4oMTMsIDIwLCAyMiwgMjQsIDI3LTMy
+PjxSZWNOdW0+NDA0OTwvUmVjTnVtPjxEaXNwbGF5VGV4dD4oMTMsIDIwLCAyMiwgMjQsIDI4LTMz
 KTwvRGlzcGxheVRleHQ+PHJlY29yZD48cmVjLW51bWJlcj40MDQ5PC9yZWMtbnVtYmVyPjxmb3Jl
 aWduLWtleXM+PGtleSBhcHA9IkVOIiBkYi1pZD0idDVmcjJ0dHcyZDA1d2ZlMHh2MHBwdzlrd3A5
 dDA5OXYyZjU5IiB0aW1lc3RhbXA9IjE1MzI0MzkwNjkiPjQwNDk8L2tleT48L2ZvcmVpZ24ta2V5
@@ -2124,7 +2263,7 @@
       <w:r>
         <w:fldChar w:fldCharType="begin">
           <w:fldData xml:space="preserve">PEVuZE5vdGU+PENpdGU+PEF1dGhvcj5SaXR0aGlzb248L0F1dGhvcj48WWVhcj4yMDE0PC9ZZWFy
-PjxSZWNOdW0+NDA0OTwvUmVjTnVtPjxEaXNwbGF5VGV4dD4oMTMsIDIwLCAyMiwgMjQsIDI3LTMy
+PjxSZWNOdW0+NDA0OTwvUmVjTnVtPjxEaXNwbGF5VGV4dD4oMTMsIDIwLCAyMiwgMjQsIDI4LTMz
 KTwvRGlzcGxheVRleHQ+PHJlY29yZD48cmVjLW51bWJlcj40MDQ5PC9yZWMtbnVtYmVyPjxmb3Jl
 aWduLWtleXM+PGtleSBhcHA9IkVOIiBkYi1pZD0idDVmcjJ0dHcyZDA1d2ZlMHh2MHBwdzlrd3A5
 dDA5OXYyZjU5IiB0aW1lc3RhbXA9IjE1MzI0MzkwNjkiPjQwNDk8L2tleT48L2ZvcmVpZ24ta2V5
@@ -2527,7 +2666,7 @@
         <w:rPr>
           <w:noProof/>
         </w:rPr>
-        <w:t>(13, 20, 22, 24, 27-32)</w:t>
+        <w:t>(13, 20, 22, 24, 28-33)</w:t>
       </w:r>
       <w:r>
         <w:fldChar w:fldCharType="end"/>
@@ -2565,7 +2704,15 @@
       </w:r>
       <w:proofErr w:type="spellEnd"/>
       <w:r>
-        <w:t xml:space="preserve"> cycle length. There seem to be various methods for estimating cycle length in the papers in this collection.  These </w:t>
+        <w:t xml:space="preserve"> cycle length. There seem to be </w:t>
+      </w:r>
+      <w:proofErr w:type="gramStart"/>
+      <w:r>
+        <w:t>various</w:t>
+      </w:r>
+      <w:proofErr w:type="gramEnd"/>
+      <w:r>
+        <w:t xml:space="preserve"> methods for estimating cycle length in the papers in this collection.  These </w:t>
       </w:r>
       <w:r>
         <w:t>are</w:t>
@@ -2589,7 +2736,7 @@
         <w:fldChar w:fldCharType="begin"/>
       </w:r>
       <w:r>
-        <w:instrText xml:space="preserve"> ADDIN EN.CITE &lt;EndNote&gt;&lt;Cite&gt;&lt;Author&gt;Organisation&lt;/Author&gt;&lt;Year&gt;1975&lt;/Year&gt;&lt;RecNum&gt;3718&lt;/RecNum&gt;&lt;DisplayText&gt;(33)&lt;/DisplayText&gt;&lt;record&gt;&lt;rec-number&gt;3718&lt;/rec-number&gt;&lt;foreign-keys&gt;&lt;key app="EN" db-id="t5fr2ttw2d05wfe0xv0ppw9kwp9t099v2f59" timestamp="1532439067"&gt;3718&lt;/key&gt;&lt;/foreign-keys&gt;&lt;ref-type name="Unpublished Work"&gt;34&lt;/ref-type&gt;&lt;contributors&gt;&lt;authors&gt;&lt;author&gt;World Health Organisation&lt;/author&gt;&lt;/authors&gt;&lt;/contributors&gt;&lt;titles&gt;&lt;title&gt;Manual on Practical Entomology in Malaria.  Part II: Methods and Techniques&lt;/title&gt;&lt;/titles&gt;&lt;keywords&gt;&lt;keyword&gt;control&lt;/keyword&gt;&lt;keyword&gt;environmental management&lt;/keyword&gt;&lt;keyword&gt;ENVIRONMENTAL-MANAGEMENT&lt;/keyword&gt;&lt;keyword&gt;MANAGEMENT&lt;/keyword&gt;&lt;keyword&gt;mosquito&lt;/keyword&gt;&lt;keyword&gt;mosquito control&lt;/keyword&gt;&lt;keyword&gt;Entomology&lt;/keyword&gt;&lt;keyword&gt;malaria&lt;/keyword&gt;&lt;keyword&gt;methods&lt;/keyword&gt;&lt;/keywords&gt;&lt;dates&gt;&lt;year&gt;1975&lt;/year&gt;&lt;pub-dates&gt;&lt;date&gt;1975&lt;/date&gt;&lt;/pub-dates&gt;&lt;/dates&gt;&lt;label&gt;5122&lt;/label&gt;&lt;urls&gt;&lt;/urls&gt;&lt;/record&gt;&lt;/Cite&gt;&lt;/EndNote&gt;</w:instrText>
+        <w:instrText xml:space="preserve"> ADDIN EN.CITE &lt;EndNote&gt;&lt;Cite&gt;&lt;Author&gt;Organisation&lt;/Author&gt;&lt;Year&gt;1975&lt;/Year&gt;&lt;RecNum&gt;3718&lt;/RecNum&gt;&lt;DisplayText&gt;(34)&lt;/DisplayText&gt;&lt;record&gt;&lt;rec-number&gt;3718&lt;/rec-number&gt;&lt;foreign-keys&gt;&lt;key app="EN" db-id="t5fr2ttw2d05wfe0xv0ppw9kwp9t099v2f59" timestamp="1532439067"&gt;3718&lt;/key&gt;&lt;/foreign-keys&gt;&lt;ref-type name="Unpublished Work"&gt;34&lt;/ref-type&gt;&lt;contributors&gt;&lt;authors&gt;&lt;author&gt;World Health Organisation&lt;/author&gt;&lt;/authors&gt;&lt;/contributors&gt;&lt;titles&gt;&lt;title&gt;Manual on Practical Entomology in Malaria.  Part II: Methods and Techniques&lt;/title&gt;&lt;/titles&gt;&lt;keywords&gt;&lt;keyword&gt;control&lt;/keyword&gt;&lt;keyword&gt;environmental management&lt;/keyword&gt;&lt;keyword&gt;ENVIRONMENTAL-MANAGEMENT&lt;/keyword&gt;&lt;keyword&gt;MANAGEMENT&lt;/keyword&gt;&lt;keyword&gt;mosquito&lt;/keyword&gt;&lt;keyword&gt;mosquito control&lt;/keyword&gt;&lt;keyword&gt;Entomology&lt;/keyword&gt;&lt;keyword&gt;malaria&lt;/keyword&gt;&lt;keyword&gt;methods&lt;/keyword&gt;&lt;/keywords&gt;&lt;dates&gt;&lt;year&gt;1975&lt;/year&gt;&lt;pub-dates&gt;&lt;date&gt;1975&lt;/date&gt;&lt;/pub-dates&gt;&lt;/dates&gt;&lt;label&gt;5122&lt;/label&gt;&lt;urls&gt;&lt;/urls&gt;&lt;/record&gt;&lt;/Cite&gt;&lt;/EndNote&gt;</w:instrText>
       </w:r>
       <w:r>
         <w:fldChar w:fldCharType="separate"/>
@@ -2598,7 +2745,7 @@
         <w:rPr>
           <w:noProof/>
         </w:rPr>
-        <w:t>(33)</w:t>
+        <w:t>(34)</w:t>
       </w:r>
       <w:r>
         <w:fldChar w:fldCharType="end"/>
@@ -2609,7 +2756,7 @@
       <w:r>
         <w:fldChar w:fldCharType="begin">
           <w:fldData xml:space="preserve">PEVuZE5vdGU+PENpdGU+PEF1dGhvcj5NYW5nYTwvQXV0aG9yPjxZZWFyPjE5OTc8L1llYXI+PFJl
-Y051bT4yMTY2PC9SZWNOdW0+PERpc3BsYXlUZXh0PigxOCwgMjYsIDM0LTQyKTwvRGlzcGxheVRl
+Y051bT4yMTY2PC9SZWNOdW0+PERpc3BsYXlUZXh0PigxOCwgMjYsIDM1LTQzKTwvRGlzcGxheVRl
 eHQ+PHJlY29yZD48cmVjLW51bWJlcj4yMTY2PC9yZWMtbnVtYmVyPjxmb3JlaWduLWtleXM+PGtl
 eSBhcHA9IkVOIiBkYi1pZD0idDVmcjJ0dHcyZDA1d2ZlMHh2MHBwdzlrd3A5dDA5OXYyZjU5IiB0
 aW1lc3RhbXA9IjE1MzI0MzkwNTkiPjIxNjY8L2tleT48L2ZvcmVpZ24ta2V5cz48cmVmLXR5cGUg
@@ -3074,7 +3221,7 @@
       <w:r>
         <w:fldChar w:fldCharType="begin">
           <w:fldData xml:space="preserve">PEVuZE5vdGU+PENpdGU+PEF1dGhvcj5NYW5nYTwvQXV0aG9yPjxZZWFyPjE5OTc8L1llYXI+PFJl
-Y051bT4yMTY2PC9SZWNOdW0+PERpc3BsYXlUZXh0PigxOCwgMjYsIDM0LTQyKTwvRGlzcGxheVRl
+Y051bT4yMTY2PC9SZWNOdW0+PERpc3BsYXlUZXh0PigxOCwgMjYsIDM1LTQzKTwvRGlzcGxheVRl
 eHQ+PHJlY29yZD48cmVjLW51bWJlcj4yMTY2PC9yZWMtbnVtYmVyPjxmb3JlaWduLWtleXM+PGtl
 eSBhcHA9IkVOIiBkYi1pZD0idDVmcjJ0dHcyZDA1d2ZlMHh2MHBwdzlrd3A5dDA5OXYyZjU5IiB0
 aW1lc3RhbXA9IjE1MzI0MzkwNTkiPjIxNjY8L2tleT48L2ZvcmVpZ24ta2V5cz48cmVmLXR5cGUg
@@ -3546,7 +3693,7 @@
         <w:rPr>
           <w:noProof/>
         </w:rPr>
-        <w:t>(18, 26, 34-42)</w:t>
+        <w:t>(18, 26, 35-43)</w:t>
       </w:r>
       <w:r>
         <w:fldChar w:fldCharType="end"/>
@@ -3566,7 +3713,7 @@
       <w:r>
         <w:fldChar w:fldCharType="begin">
           <w:fldData xml:space="preserve">PEVuZE5vdGU+PENpdGU+PEF1dGhvcj5CaXJsZXk8L0F1dGhvcj48WWVhcj4xOTg5PC9ZZWFyPjxS
-ZWNOdW0+NDM0NTwvUmVjTnVtPjxEaXNwbGF5VGV4dD4oMjUsIDM4LCA0MSwgNDMtNDkpPC9EaXNw
+ZWNOdW0+NDM0NTwvUmVjTnVtPjxEaXNwbGF5VGV4dD4oMjUsIDM5LCA0MiwgNDQtNTApPC9EaXNw
 bGF5VGV4dD48cmVjb3JkPjxyZWMtbnVtYmVyPjQzNDU8L3JlYy1udW1iZXI+PGZvcmVpZ24ta2V5
 cz48a2V5IGFwcD0iRU4iIGRiLWlkPSJ0NWZyMnR0dzJkMDV3ZmUweHYwcHB3OWt3cDl0MDk5djJm
 NTkiIHRpbWVzdGFtcD0iMTU1MzcxMDUxMyI+NDM0NTwva2V5PjwvZm9yZWlnbi1rZXlzPjxyZWYt
@@ -3858,7 +4005,7 @@
       <w:r>
         <w:fldChar w:fldCharType="begin">
           <w:fldData xml:space="preserve">PEVuZE5vdGU+PENpdGU+PEF1dGhvcj5CaXJsZXk8L0F1dGhvcj48WWVhcj4xOTg5PC9ZZWFyPjxS
-ZWNOdW0+NDM0NTwvUmVjTnVtPjxEaXNwbGF5VGV4dD4oMjUsIDM4LCA0MSwgNDMtNDkpPC9EaXNw
+ZWNOdW0+NDM0NTwvUmVjTnVtPjxEaXNwbGF5VGV4dD4oMjUsIDM5LCA0MiwgNDQtNTApPC9EaXNw
 bGF5VGV4dD48cmVjb3JkPjxyZWMtbnVtYmVyPjQzNDU8L3JlYy1udW1iZXI+PGZvcmVpZ24ta2V5
 cz48a2V5IGFwcD0iRU4iIGRiLWlkPSJ0NWZyMnR0dzJkMDV3ZmUweHYwcHB3OWt3cDl0MDk5djJm
 NTkiIHRpbWVzdGFtcD0iMTU1MzcxMDUxMyI+NDM0NTwva2V5PjwvZm9yZWlnbi1rZXlzPjxyZWYt
@@ -4157,7 +4304,7 @@
         <w:rPr>
           <w:noProof/>
         </w:rPr>
-        <w:t>(25, 38, 41, 43-49)</w:t>
+        <w:t>(25, 39, 42, 44-50)</w:t>
       </w:r>
       <w:r>
         <w:fldChar w:fldCharType="end"/>
@@ -4177,7 +4324,7 @@
       <w:r>
         <w:fldChar w:fldCharType="begin">
           <w:fldData xml:space="preserve">PEVuZE5vdGU+PENpdGU+PEF1dGhvcj5Cb2NrYXJpZTwvQXV0aG9yPjxZZWFyPjE5OTU8L1llYXI+
-PFJlY051bT41ODg8L1JlY051bT48RGlzcGxheVRleHQ+KDUwKTwvRGlzcGxheVRleHQ+PHJlY29y
+PFJlY051bT41ODg8L1JlY051bT48RGlzcGxheVRleHQ+KDUxKTwvRGlzcGxheVRleHQ+PHJlY29y
 ZD48cmVjLW51bWJlcj41ODg8L3JlYy1udW1iZXI+PGZvcmVpZ24ta2V5cz48a2V5IGFwcD0iRU4i
 IGRiLWlkPSJ0NWZyMnR0dzJkMDV3ZmUweHYwcHB3OWt3cDl0MDk5djJmNTkiIHRpbWVzdGFtcD0i
 MTUzMjQzOTA1MSI+NTg4PC9rZXk+PC9mb3JlaWduLWtleXM+PHJlZi10eXBlIG5hbWU9IkpvdXJu
@@ -4231,7 +4378,7 @@
       <w:r>
         <w:fldChar w:fldCharType="begin">
           <w:fldData xml:space="preserve">PEVuZE5vdGU+PENpdGU+PEF1dGhvcj5Cb2NrYXJpZTwvQXV0aG9yPjxZZWFyPjE5OTU8L1llYXI+
-PFJlY051bT41ODg8L1JlY051bT48RGlzcGxheVRleHQ+KDUwKTwvRGlzcGxheVRleHQ+PHJlY29y
+PFJlY051bT41ODg8L1JlY051bT48RGlzcGxheVRleHQ+KDUxKTwvRGlzcGxheVRleHQ+PHJlY29y
 ZD48cmVjLW51bWJlcj41ODg8L3JlYy1udW1iZXI+PGZvcmVpZ24ta2V5cz48a2V5IGFwcD0iRU4i
 IGRiLWlkPSJ0NWZyMnR0dzJkMDV3ZmUweHYwcHB3OWt3cDl0MDk5djJmNTkiIHRpbWVzdGFtcD0i
 MTUzMjQzOTA1MSI+NTg4PC9rZXk+PC9mb3JlaWduLWtleXM+PHJlZi10eXBlIG5hbWU9IkpvdXJu
@@ -4292,7 +4439,7 @@
         <w:rPr>
           <w:noProof/>
         </w:rPr>
-        <w:t>(50)</w:t>
+        <w:t>(51)</w:t>
       </w:r>
       <w:r>
         <w:fldChar w:fldCharType="end"/>
@@ -4312,7 +4459,7 @@
       <w:r>
         <w:fldChar w:fldCharType="begin">
           <w:fldData xml:space="preserve">PEVuZE5vdGU+PENpdGU+PEF1dGhvcj5JanVtYmE8L0F1dGhvcj48WWVhcj4xOTkwPC9ZZWFyPjxS
-ZWNOdW0+NDM0MjwvUmVjTnVtPjxEaXNwbGF5VGV4dD4oNTEtNTMpPC9EaXNwbGF5VGV4dD48cmVj
+ZWNOdW0+NDM0MjwvUmVjTnVtPjxEaXNwbGF5VGV4dD4oNTItNTQpPC9EaXNwbGF5VGV4dD48cmVj
 b3JkPjxyZWMtbnVtYmVyPjQzNDI8L3JlYy1udW1iZXI+PGZvcmVpZ24ta2V5cz48a2V5IGFwcD0i
 RU4iIGRiLWlkPSJ0NWZyMnR0dzJkMDV3ZmUweHYwcHB3OWt3cDl0MDk5djJmNTkiIHRpbWVzdGFt
 cD0iMTU1MzcwOTkxOSI+NDM0Mjwva2V5PjwvZm9yZWlnbi1rZXlzPjxyZWYtdHlwZSBuYW1lPSJK
@@ -4401,7 +4548,7 @@
       <w:r>
         <w:fldChar w:fldCharType="begin">
           <w:fldData xml:space="preserve">PEVuZE5vdGU+PENpdGU+PEF1dGhvcj5JanVtYmE8L0F1dGhvcj48WWVhcj4xOTkwPC9ZZWFyPjxS
-ZWNOdW0+NDM0MjwvUmVjTnVtPjxEaXNwbGF5VGV4dD4oNTEtNTMpPC9EaXNwbGF5VGV4dD48cmVj
+ZWNOdW0+NDM0MjwvUmVjTnVtPjxEaXNwbGF5VGV4dD4oNTItNTQpPC9EaXNwbGF5VGV4dD48cmVj
 b3JkPjxyZWMtbnVtYmVyPjQzNDI8L3JlYy1udW1iZXI+PGZvcmVpZ24ta2V5cz48a2V5IGFwcD0i
 RU4iIGRiLWlkPSJ0NWZyMnR0dzJkMDV3ZmUweHYwcHB3OWt3cDl0MDk5djJmNTkiIHRpbWVzdGFt
 cD0iMTU1MzcwOTkxOSI+NDM0Mjwva2V5PjwvZm9yZWlnbi1rZXlzPjxyZWYtdHlwZSBuYW1lPSJK
@@ -4497,7 +4644,7 @@
         <w:rPr>
           <w:noProof/>
         </w:rPr>
-        <w:t>(51-53)</w:t>
+        <w:t>(52-54)</w:t>
       </w:r>
       <w:r>
         <w:fldChar w:fldCharType="end"/>
@@ -4509,7 +4656,7 @@
         <w:fldChar w:fldCharType="begin"/>
       </w:r>
       <w:r>
-        <w:instrText xml:space="preserve"> ADDIN EN.CITE &lt;EndNote&gt;&lt;Cite&gt;&lt;Author&gt;Chandra&lt;/Author&gt;&lt;Year&gt;2008&lt;/Year&gt;&lt;RecNum&gt;4346&lt;/RecNum&gt;&lt;DisplayText&gt;(54)&lt;/DisplayText&gt;&lt;record&gt;&lt;rec-number&gt;4346&lt;/rec-number&gt;&lt;foreign-keys&gt;&lt;key app="EN" db-id="t5fr2ttw2d05wfe0xv0ppw9kwp9t099v2f59" timestamp="1553710764"&gt;4346&lt;/key&gt;&lt;/foreign-keys&gt;&lt;ref-type name="Journal Article"&gt;17&lt;/ref-type&gt;&lt;contributors&gt;&lt;authors&gt;&lt;author&gt;Chandra, G.&lt;/author&gt;&lt;/authors&gt;&lt;/contributors&gt;&lt;auth-address&gt;Univ Burdwan, Dept Zool, Parasitol Lab, Mosquito Res Unit, Burdwan 713104, W Bengal, India&lt;/auth-address&gt;&lt;titles&gt;&lt;title&gt;Age composition of incriminated malaria vector in a rural foothills in West Bengal, India&lt;/title&gt;&lt;secondary-title&gt;Indian Journal of Medical Research&lt;/secondary-title&gt;&lt;alt-title&gt;Indian J Med Res&lt;/alt-title&gt;&lt;/titles&gt;&lt;alt-periodical&gt;&lt;full-title&gt;Indian J Med Res&lt;/full-title&gt;&lt;/alt-periodical&gt;&lt;pages&gt;607-609&lt;/pages&gt;&lt;volume&gt;127&lt;/volume&gt;&lt;number&gt;6&lt;/number&gt;&lt;keywords&gt;&lt;keyword&gt;anopheles culicifacies&lt;/keyword&gt;&lt;keyword&gt;malaria&lt;/keyword&gt;&lt;keyword&gt;transmission&lt;/keyword&gt;&lt;keyword&gt;vector&lt;/keyword&gt;&lt;/keywords&gt;&lt;dates&gt;&lt;year&gt;2008&lt;/year&gt;&lt;pub-dates&gt;&lt;date&gt;Jun&lt;/date&gt;&lt;/pub-dates&gt;&lt;/dates&gt;&lt;isbn&gt;0971-5916&lt;/isbn&gt;&lt;accession-num&gt;WOS:000259235600017&lt;/accession-num&gt;&lt;urls&gt;&lt;related-urls&gt;&lt;url&gt;&amp;lt;Go to ISI&amp;gt;://WOS:000259235600017&lt;/url&gt;&lt;/related-urls&gt;&lt;/urls&gt;&lt;language&gt;English&lt;/language&gt;&lt;/record&gt;&lt;/Cite&gt;&lt;/EndNote&gt;</w:instrText>
+        <w:instrText xml:space="preserve"> ADDIN EN.CITE &lt;EndNote&gt;&lt;Cite&gt;&lt;Author&gt;Chandra&lt;/Author&gt;&lt;Year&gt;2008&lt;/Year&gt;&lt;RecNum&gt;4346&lt;/RecNum&gt;&lt;DisplayText&gt;(55)&lt;/DisplayText&gt;&lt;record&gt;&lt;rec-number&gt;4346&lt;/rec-number&gt;&lt;foreign-keys&gt;&lt;key app="EN" db-id="t5fr2ttw2d05wfe0xv0ppw9kwp9t099v2f59" timestamp="1553710764"&gt;4346&lt;/key&gt;&lt;/foreign-keys&gt;&lt;ref-type name="Journal Article"&gt;17&lt;/ref-type&gt;&lt;contributors&gt;&lt;authors&gt;&lt;author&gt;Chandra, G.&lt;/author&gt;&lt;/authors&gt;&lt;/contributors&gt;&lt;auth-address&gt;Univ Burdwan, Dept Zool, Parasitol Lab, Mosquito Res Unit, Burdwan 713104, W Bengal, India&lt;/auth-address&gt;&lt;titles&gt;&lt;title&gt;Age composition of incriminated malaria vector in a rural foothills in West Bengal, India&lt;/title&gt;&lt;secondary-title&gt;Indian Journal of Medical Research&lt;/secondary-title&gt;&lt;alt-title&gt;Indian J Med Res&lt;/alt-title&gt;&lt;/titles&gt;&lt;alt-periodical&gt;&lt;full-title&gt;Indian J Med Res&lt;/full-title&gt;&lt;/alt-periodical&gt;&lt;pages&gt;607-609&lt;/pages&gt;&lt;volume&gt;127&lt;/volume&gt;&lt;number&gt;6&lt;/number&gt;&lt;keywords&gt;&lt;keyword&gt;anopheles culicifacies&lt;/keyword&gt;&lt;keyword&gt;malaria&lt;/keyword&gt;&lt;keyword&gt;transmission&lt;/keyword&gt;&lt;keyword&gt;vector&lt;/keyword&gt;&lt;/keywords&gt;&lt;dates&gt;&lt;year&gt;2008&lt;/year&gt;&lt;pub-dates&gt;&lt;date&gt;Jun&lt;/date&gt;&lt;/pub-dates&gt;&lt;/dates&gt;&lt;isbn&gt;0971-5916&lt;/isbn&gt;&lt;accession-num&gt;WOS:000259235600017&lt;/accession-num&gt;&lt;urls&gt;&lt;related-urls&gt;&lt;url&gt;&amp;lt;Go to ISI&amp;gt;://WOS:000259235600017&lt;/url&gt;&lt;/related-urls&gt;&lt;/urls&gt;&lt;language&gt;English&lt;/language&gt;&lt;/record&gt;&lt;/Cite&gt;&lt;/EndNote&gt;</w:instrText>
       </w:r>
       <w:r>
         <w:fldChar w:fldCharType="separate"/>
@@ -4518,7 +4665,7 @@
         <w:rPr>
           <w:noProof/>
         </w:rPr>
-        <w:t>(54)</w:t>
+        <w:t>(55)</w:t>
       </w:r>
       <w:r>
         <w:fldChar w:fldCharType="end"/>
@@ -4539,7 +4686,7 @@
         <w:fldChar w:fldCharType="begin"/>
       </w:r>
       <w:r>
-        <w:instrText xml:space="preserve"> ADDIN EN.CITE &lt;EndNote&gt;&lt;Cite&gt;&lt;Author&gt;Charlwood&lt;/Author&gt;&lt;Year&gt;1997&lt;/Year&gt;&lt;RecNum&gt;804&lt;/RecNum&gt;&lt;DisplayText&gt;(55)&lt;/DisplayText&gt;&lt;record&gt;&lt;rec-number&gt;804&lt;/rec-number&gt;&lt;foreign-keys&gt;&lt;key app="EN" db-id="t5fr2ttw2d05wfe0xv0ppw9kwp9t099v2f59" timestamp="1532439053"&gt;804&lt;/key&gt;&lt;/foreign-keys&gt;&lt;ref-type name="Journal Article"&gt;17&lt;/ref-type&gt;&lt;contributors&gt;&lt;authors&gt;&lt;author&gt;Charlwood, J.D.&lt;/author&gt;&lt;author&gt;Smith, T.&lt;/author&gt;&lt;author&gt;Billingsley, P.&lt;/author&gt;&lt;author&gt;Takken, W.&lt;/author&gt;&lt;author&gt;Lyimo, E.&lt;/author&gt;&lt;author&gt;Meuwissen, J.&lt;/author&gt;&lt;/authors&gt;&lt;/contributors&gt;&lt;titles&gt;&lt;title&gt;&lt;style face="normal" font="default" size="100%"&gt;Survival and infection probabilities of anthropophagic anophelines from an area of high prevalence of  &lt;/style&gt;&lt;style face="italic" font="default" size="100%"&gt;Plasmodium falciparum&lt;/style&gt;&lt;style face="normal" font="default" size="100%"&gt; in humans.&lt;/style&gt;&lt;/title&gt;&lt;secondary-title&gt;Bull Entomol Res&lt;/secondary-title&gt;&lt;/titles&gt;&lt;periodical&gt;&lt;full-title&gt;Bull Entomol Res&lt;/full-title&gt;&lt;/periodical&gt;&lt;pages&gt;445-453&lt;/pages&gt;&lt;volume&gt;87&lt;/volume&gt;&lt;reprint-edition&gt;Not in File&lt;/reprint-edition&gt;&lt;keywords&gt;&lt;keyword&gt;anophelines&lt;/keyword&gt;&lt;keyword&gt;AREA&lt;/keyword&gt;&lt;keyword&gt;falciparum&lt;/keyword&gt;&lt;keyword&gt;human&lt;/keyword&gt;&lt;keyword&gt;humans&lt;/keyword&gt;&lt;keyword&gt;Infection&lt;/keyword&gt;&lt;keyword&gt;Plasmodium&lt;/keyword&gt;&lt;keyword&gt;plasmodium falciparum&lt;/keyword&gt;&lt;keyword&gt;PLASMODIUM-FALCIPARUM&lt;/keyword&gt;&lt;keyword&gt;prevalence&lt;/keyword&gt;&lt;keyword&gt;probability&lt;/keyword&gt;&lt;keyword&gt;SURVIVAL&lt;/keyword&gt;&lt;/keywords&gt;&lt;dates&gt;&lt;year&gt;1997&lt;/year&gt;&lt;pub-dates&gt;&lt;date&gt;1997&lt;/date&gt;&lt;/pub-dates&gt;&lt;/dates&gt;&lt;label&gt;505&lt;/label&gt;&lt;urls&gt;&lt;/urls&gt;&lt;/record&gt;&lt;/Cite&gt;&lt;/EndNote&gt;</w:instrText>
+        <w:instrText xml:space="preserve"> ADDIN EN.CITE &lt;EndNote&gt;&lt;Cite&gt;&lt;Author&gt;Charlwood&lt;/Author&gt;&lt;Year&gt;1997&lt;/Year&gt;&lt;RecNum&gt;804&lt;/RecNum&gt;&lt;DisplayText&gt;(56)&lt;/DisplayText&gt;&lt;record&gt;&lt;rec-number&gt;804&lt;/rec-number&gt;&lt;foreign-keys&gt;&lt;key app="EN" db-id="t5fr2ttw2d05wfe0xv0ppw9kwp9t099v2f59" timestamp="1532439053"&gt;804&lt;/key&gt;&lt;/foreign-keys&gt;&lt;ref-type name="Journal Article"&gt;17&lt;/ref-type&gt;&lt;contributors&gt;&lt;authors&gt;&lt;author&gt;Charlwood, J.D.&lt;/author&gt;&lt;author&gt;Smith, T.&lt;/author&gt;&lt;author&gt;Billingsley, P.&lt;/author&gt;&lt;author&gt;Takken, W.&lt;/author&gt;&lt;author&gt;Lyimo, E.&lt;/author&gt;&lt;author&gt;Meuwissen, J.&lt;/author&gt;&lt;/authors&gt;&lt;/contributors&gt;&lt;titles&gt;&lt;title&gt;&lt;style face="normal" font="default" size="100%"&gt;Survival and infection probabilities of anthropophagic anophelines from an area of high prevalence of  &lt;/style&gt;&lt;style face="italic" font="default" size="100%"&gt;Plasmodium falciparum&lt;/style&gt;&lt;style face="normal" font="default" size="100%"&gt; in humans.&lt;/style&gt;&lt;/title&gt;&lt;secondary-title&gt;Bull Entomol Res&lt;/secondary-title&gt;&lt;/titles&gt;&lt;periodical&gt;&lt;full-title&gt;Bull Entomol Res&lt;/full-title&gt;&lt;/periodical&gt;&lt;pages&gt;445-453&lt;/pages&gt;&lt;volume&gt;87&lt;/volume&gt;&lt;reprint-edition&gt;Not in File&lt;/reprint-edition&gt;&lt;keywords&gt;&lt;keyword&gt;anophelines&lt;/keyword&gt;&lt;keyword&gt;AREA&lt;/keyword&gt;&lt;keyword&gt;falciparum&lt;/keyword&gt;&lt;keyword&gt;human&lt;/keyword&gt;&lt;keyword&gt;humans&lt;/keyword&gt;&lt;keyword&gt;Infection&lt;/keyword&gt;&lt;keyword&gt;Plasmodium&lt;/keyword&gt;&lt;keyword&gt;plasmodium falciparum&lt;/keyword&gt;&lt;keyword&gt;PLASMODIUM-FALCIPARUM&lt;/keyword&gt;&lt;keyword&gt;prevalence&lt;/keyword&gt;&lt;keyword&gt;probability&lt;/keyword&gt;&lt;keyword&gt;SURVIVAL&lt;/keyword&gt;&lt;/keywords&gt;&lt;dates&gt;&lt;year&gt;1997&lt;/year&gt;&lt;pub-dates&gt;&lt;date&gt;1997&lt;/date&gt;&lt;/pub-dates&gt;&lt;/dates&gt;&lt;label&gt;505&lt;/label&gt;&lt;urls&gt;&lt;/urls&gt;&lt;/record&gt;&lt;/Cite&gt;&lt;/EndNote&gt;</w:instrText>
       </w:r>
       <w:r>
         <w:fldChar w:fldCharType="separate"/>
@@ -4548,7 +4695,7 @@
         <w:rPr>
           <w:noProof/>
         </w:rPr>
-        <w:t>(55)</w:t>
+        <w:t>(56)</w:t>
       </w:r>
       <w:r>
         <w:fldChar w:fldCharType="end"/>
@@ -4559,7 +4706,7 @@
       <w:r>
         <w:fldChar w:fldCharType="begin">
           <w:fldData xml:space="preserve">PEVuZE5vdGU+PENpdGU+PEF1dGhvcj5DaGFybHdvb2Q8L0F1dGhvcj48WWVhcj4xOTk1PC9ZZWFy
-PjxSZWNOdW0+ODAyPC9SZWNOdW0+PERpc3BsYXlUZXh0PigyNCwgNTUtNTkpPC9EaXNwbGF5VGV4
+PjxSZWNOdW0+ODAyPC9SZWNOdW0+PERpc3BsYXlUZXh0PigyNCwgNTYtNjApPC9EaXNwbGF5VGV4
 dD48cmVjb3JkPjxyZWMtbnVtYmVyPjgwMjwvcmVjLW51bWJlcj48Zm9yZWlnbi1rZXlzPjxrZXkg
 YXBwPSJFTiIgZGItaWQ9InQ1ZnIydHR3MmQwNXdmZTB4djBwcHc5a3dwOXQwOTl2MmY1OSIgdGlt
 ZXN0YW1wPSIxNTMyNDM5MDUzIj44MDI8L2tleT48L2ZvcmVpZ24ta2V5cz48cmVmLXR5cGUgbmFt
@@ -4753,7 +4900,7 @@
       <w:r>
         <w:fldChar w:fldCharType="begin">
           <w:fldData xml:space="preserve">PEVuZE5vdGU+PENpdGU+PEF1dGhvcj5DaGFybHdvb2Q8L0F1dGhvcj48WWVhcj4xOTk1PC9ZZWFy
-PjxSZWNOdW0+ODAyPC9SZWNOdW0+PERpc3BsYXlUZXh0PigyNCwgNTUtNTkpPC9EaXNwbGF5VGV4
+PjxSZWNOdW0+ODAyPC9SZWNOdW0+PERpc3BsYXlUZXh0PigyNCwgNTYtNjApPC9EaXNwbGF5VGV4
 dD48cmVjb3JkPjxyZWMtbnVtYmVyPjgwMjwvcmVjLW51bWJlcj48Zm9yZWlnbi1rZXlzPjxrZXkg
 YXBwPSJFTiIgZGItaWQ9InQ1ZnIydHR3MmQwNXdmZTB4djBwcHc5a3dwOXQwOTl2MmY1OSIgdGlt
 ZXN0YW1wPSIxNTMyNDM5MDUzIj44MDI8L2tleT48L2ZvcmVpZ24ta2V5cz48cmVmLXR5cGUgbmFt
@@ -4954,7 +5101,7 @@
         <w:rPr>
           <w:noProof/>
         </w:rPr>
-        <w:t>(24, 55-59)</w:t>
+        <w:t>(24, 56-60)</w:t>
       </w:r>
       <w:r>
         <w:fldChar w:fldCharType="end"/>
@@ -4982,7 +5129,7 @@
       <w:r>
         <w:fldChar w:fldCharType="begin">
           <w:fldData xml:space="preserve">PEVuZE5vdGU+PENpdGU+PEF1dGhvcj5LdWxrYXJuaTwvQXV0aG9yPjxZZWFyPjIwMDY8L1llYXI+
-PFJlY051bT40MzQxPC9SZWNOdW0+PERpc3BsYXlUZXh0Pig2MCk8L0Rpc3BsYXlUZXh0PjxyZWNv
+PFJlY051bT40MzQxPC9SZWNOdW0+PERpc3BsYXlUZXh0Pig2MSk8L0Rpc3BsYXlUZXh0PjxyZWNv
 cmQ+PHJlYy1udW1iZXI+NDM0MTwvcmVjLW51bWJlcj48Zm9yZWlnbi1rZXlzPjxrZXkgYXBwPSJF
 TiIgZGItaWQ9InQ1ZnIydHR3MmQwNXdmZTB4djBwcHc5a3dwOXQwOTl2MmY1OSIgdGltZXN0YW1w
 PSIxNTUzNzA4ODI1Ij40MzQxPC9rZXk+PC9mb3JlaWduLWtleXM+PHJlZi10eXBlIG5hbWU9Ikpv
@@ -5029,7 +5176,7 @@
       <w:r>
         <w:fldChar w:fldCharType="begin">
           <w:fldData xml:space="preserve">PEVuZE5vdGU+PENpdGU+PEF1dGhvcj5LdWxrYXJuaTwvQXV0aG9yPjxZZWFyPjIwMDY8L1llYXI+
-PFJlY051bT40MzQxPC9SZWNOdW0+PERpc3BsYXlUZXh0Pig2MCk8L0Rpc3BsYXlUZXh0PjxyZWNv
+PFJlY051bT40MzQxPC9SZWNOdW0+PERpc3BsYXlUZXh0Pig2MSk8L0Rpc3BsYXlUZXh0PjxyZWNv
 cmQ+PHJlYy1udW1iZXI+NDM0MTwvcmVjLW51bWJlcj48Zm9yZWlnbi1rZXlzPjxrZXkgYXBwPSJF
 TiIgZGItaWQ9InQ1ZnIydHR3MmQwNXdmZTB4djBwcHc5a3dwOXQwOTl2MmY1OSIgdGltZXN0YW1w
 PSIxNTUzNzA4ODI1Ij40MzQxPC9rZXk+PC9mb3JlaWduLWtleXM+PHJlZi10eXBlIG5hbWU9Ikpv
@@ -5083,7 +5230,7 @@
         <w:rPr>
           <w:noProof/>
         </w:rPr>
-        <w:t>(60)</w:t>
+        <w:t>(61)</w:t>
       </w:r>
       <w:r>
         <w:fldChar w:fldCharType="end"/>
@@ -5102,7 +5249,7 @@
       <w:r>
         <w:fldChar w:fldCharType="begin">
           <w:fldData xml:space="preserve">PEVuZE5vdGU+PENpdGU+PEF1dGhvcj5UY2h1aW5rYW08L0F1dGhvcj48WWVhcj4yMDEwPC9ZZWFy
-PjxSZWNOdW0+NDM1NzwvUmVjTnVtPjxEaXNwbGF5VGV4dD4oNjEpPC9EaXNwbGF5VGV4dD48cmVj
+PjxSZWNOdW0+NDM1NzwvUmVjTnVtPjxEaXNwbGF5VGV4dD4oNjIpPC9EaXNwbGF5VGV4dD48cmVj
 b3JkPjxyZWMtbnVtYmVyPjQzNTc8L3JlYy1udW1iZXI+PGZvcmVpZ24ta2V5cz48a2V5IGFwcD0i
 RU4iIGRiLWlkPSJ0NWZyMnR0dzJkMDV3ZmUweHYwcHB3OWt3cDl0MDk5djJmNTkiIHRpbWVzdGFt
 cD0iMTU1MzcxNDM3NiI+NDM1Nzwva2V5PjwvZm9yZWlnbi1rZXlzPjxyZWYtdHlwZSBuYW1lPSJK
@@ -5148,7 +5295,7 @@
       <w:r>
         <w:fldChar w:fldCharType="begin">
           <w:fldData xml:space="preserve">PEVuZE5vdGU+PENpdGU+PEF1dGhvcj5UY2h1aW5rYW08L0F1dGhvcj48WWVhcj4yMDEwPC9ZZWFy
-PjxSZWNOdW0+NDM1NzwvUmVjTnVtPjxEaXNwbGF5VGV4dD4oNjEpPC9EaXNwbGF5VGV4dD48cmVj
+PjxSZWNOdW0+NDM1NzwvUmVjTnVtPjxEaXNwbGF5VGV4dD4oNjIpPC9EaXNwbGF5VGV4dD48cmVj
 b3JkPjxyZWMtbnVtYmVyPjQzNTc8L3JlYy1udW1iZXI+PGZvcmVpZ24ta2V5cz48a2V5IGFwcD0i
 RU4iIGRiLWlkPSJ0NWZyMnR0dzJkMDV3ZmUweHYwcHB3OWt3cDl0MDk5djJmNTkiIHRpbWVzdGFt
 cD0iMTU1MzcxNDM3NiI+NDM1Nzwva2V5PjwvZm9yZWlnbi1rZXlzPjxyZWYtdHlwZSBuYW1lPSJK
@@ -5201,7 +5348,7 @@
         <w:rPr>
           <w:noProof/>
         </w:rPr>
-        <w:t>(61)</w:t>
+        <w:t>(62)</w:t>
       </w:r>
       <w:r>
         <w:fldChar w:fldCharType="end"/>
@@ -5225,7 +5372,7 @@
       <w:r>
         <w:fldChar w:fldCharType="begin">
           <w:fldData xml:space="preserve">PEVuZE5vdGU+PENpdGU+PEF1dGhvcj5LdWxrYXJuaTwvQXV0aG9yPjxZZWFyPjIwMDY8L1llYXI+
-PFJlY051bT40MzQxPC9SZWNOdW0+PERpc3BsYXlUZXh0Pig2MCk8L0Rpc3BsYXlUZXh0PjxyZWNv
+PFJlY051bT40MzQxPC9SZWNOdW0+PERpc3BsYXlUZXh0Pig2MSk8L0Rpc3BsYXlUZXh0PjxyZWNv
 cmQ+PHJlYy1udW1iZXI+NDM0MTwvcmVjLW51bWJlcj48Zm9yZWlnbi1rZXlzPjxrZXkgYXBwPSJF
 TiIgZGItaWQ9InQ1ZnIydHR3MmQwNXdmZTB4djBwcHc5a3dwOXQwOTl2MmY1OSIgdGltZXN0YW1w
 PSIxNTUzNzA4ODI1Ij40MzQxPC9rZXk+PC9mb3JlaWduLWtleXM+PHJlZi10eXBlIG5hbWU9Ikpv
@@ -5272,7 +5419,7 @@
       <w:r>
         <w:fldChar w:fldCharType="begin">
           <w:fldData xml:space="preserve">PEVuZE5vdGU+PENpdGU+PEF1dGhvcj5LdWxrYXJuaTwvQXV0aG9yPjxZZWFyPjIwMDY8L1llYXI+
-PFJlY051bT40MzQxPC9SZWNOdW0+PERpc3BsYXlUZXh0Pig2MCk8L0Rpc3BsYXlUZXh0PjxyZWNv
+PFJlY051bT40MzQxPC9SZWNOdW0+PERpc3BsYXlUZXh0Pig2MSk8L0Rpc3BsYXlUZXh0PjxyZWNv
 cmQ+PHJlYy1udW1iZXI+NDM0MTwvcmVjLW51bWJlcj48Zm9yZWlnbi1rZXlzPjxrZXkgYXBwPSJF
 TiIgZGItaWQ9InQ1ZnIydHR3MmQwNXdmZTB4djBwcHc5a3dwOXQwOTl2MmY1OSIgdGltZXN0YW1w
 PSIxNTUzNzA4ODI1Ij40MzQxPC9rZXk+PC9mb3JlaWduLWtleXM+PHJlZi10eXBlIG5hbWU9Ikpv
@@ -5326,7 +5473,7 @@
         <w:rPr>
           <w:noProof/>
         </w:rPr>
-        <w:t>(60)</w:t>
+        <w:t>(61)</w:t>
       </w:r>
       <w:r>
         <w:fldChar w:fldCharType="end"/>
@@ -5441,7 +5588,7 @@
       <w:r>
         <w:fldChar w:fldCharType="begin">
           <w:fldData xml:space="preserve">PEVuZE5vdGU+PENpdGU+PEF1dGhvcj5UY2h1aW5rYW08L0F1dGhvcj48WWVhcj4yMDEwPC9ZZWFy
-PjxSZWNOdW0+NDM1NzwvUmVjTnVtPjxEaXNwbGF5VGV4dD4oNjEpPC9EaXNwbGF5VGV4dD48cmVj
+PjxSZWNOdW0+NDM1NzwvUmVjTnVtPjxEaXNwbGF5VGV4dD4oNjIpPC9EaXNwbGF5VGV4dD48cmVj
 b3JkPjxyZWMtbnVtYmVyPjQzNTc8L3JlYy1udW1iZXI+PGZvcmVpZ24ta2V5cz48a2V5IGFwcD0i
 RU4iIGRiLWlkPSJ0NWZyMnR0dzJkMDV3ZmUweHYwcHB3OWt3cDl0MDk5djJmNTkiIHRpbWVzdGFt
 cD0iMTU1MzcxNDM3NiI+NDM1Nzwva2V5PjwvZm9yZWlnbi1rZXlzPjxyZWYtdHlwZSBuYW1lPSJK
@@ -5487,7 +5634,7 @@
       <w:r>
         <w:fldChar w:fldCharType="begin">
           <w:fldData xml:space="preserve">PEVuZE5vdGU+PENpdGU+PEF1dGhvcj5UY2h1aW5rYW08L0F1dGhvcj48WWVhcj4yMDEwPC9ZZWFy
-PjxSZWNOdW0+NDM1NzwvUmVjTnVtPjxEaXNwbGF5VGV4dD4oNjEpPC9EaXNwbGF5VGV4dD48cmVj
+PjxSZWNOdW0+NDM1NzwvUmVjTnVtPjxEaXNwbGF5VGV4dD4oNjIpPC9EaXNwbGF5VGV4dD48cmVj
 b3JkPjxyZWMtbnVtYmVyPjQzNTc8L3JlYy1udW1iZXI+PGZvcmVpZ24ta2V5cz48a2V5IGFwcD0i
 RU4iIGRiLWlkPSJ0NWZyMnR0dzJkMDV3ZmUweHYwcHB3OWt3cDl0MDk5djJmNTkiIHRpbWVzdGFt
 cD0iMTU1MzcxNDM3NiI+NDM1Nzwva2V5PjwvZm9yZWlnbi1rZXlzPjxyZWYtdHlwZSBuYW1lPSJK
@@ -5540,7 +5687,7 @@
         <w:rPr>
           <w:noProof/>
         </w:rPr>
-        <w:t>(61)</w:t>
+        <w:t>(62)</w:t>
       </w:r>
       <w:r>
         <w:fldChar w:fldCharType="end"/>
@@ -5796,7 +5943,15 @@
         </m:r>
       </m:oMath>
       <w:r>
-        <w:t>.  This this leads to an equation for u as a function of the parous rate and f:</w:t>
+        <w:t>.  This this leads to an equation for u a</w:t>
+      </w:r>
+      <w:proofErr w:type="spellStart"/>
+      <w:r>
+        <w:t>s</w:t>
+      </w:r>
+      <w:proofErr w:type="spellEnd"/>
+      <w:r>
+        <w:t xml:space="preserve"> a function of the parous rate and f:</w:t>
       </w:r>
     </w:p>
     <w:p>
@@ -6696,7 +6851,7 @@
         <w:fldChar w:fldCharType="begin"/>
       </w:r>
       <w:r>
-        <w:instrText xml:space="preserve"> ADDIN EN.CITE &lt;EndNote&gt;&lt;Cite&gt;&lt;Author&gt;Charlwood&lt;/Author&gt;&lt;Year&gt;1997&lt;/Year&gt;&lt;RecNum&gt;804&lt;/RecNum&gt;&lt;DisplayText&gt;(55)&lt;/DisplayText&gt;&lt;record&gt;&lt;rec-number&gt;804&lt;/rec-number&gt;&lt;foreign-keys&gt;&lt;key app="EN" db-id="t5fr2ttw2d05wfe0xv0ppw9kwp9t099v2f59" timestamp="1532439053"&gt;804&lt;/key&gt;&lt;/foreign-keys&gt;&lt;ref-type name="Journal Article"&gt;17&lt;/ref-type&gt;&lt;contributors&gt;&lt;authors&gt;&lt;author&gt;Charlwood, J.D.&lt;/author&gt;&lt;author&gt;Smith, T.&lt;/author&gt;&lt;author&gt;Billingsley, P.&lt;/author&gt;&lt;author&gt;Takken, W.&lt;/author&gt;&lt;author&gt;Lyimo, E.&lt;/author&gt;&lt;author&gt;Meuwissen, J.&lt;/author&gt;&lt;/authors&gt;&lt;/contributors&gt;&lt;titles&gt;&lt;title&gt;&lt;style face="normal" font="default" size="100%"&gt;Survival and infection probabilities of anthropophagic anophelines from an area of high prevalence of  &lt;/style&gt;&lt;style face="italic" font="default" size="100%"&gt;Plasmodium falciparum&lt;/style&gt;&lt;style face="normal" font="default" size="100%"&gt; in humans.&lt;/style&gt;&lt;/title&gt;&lt;secondary-title&gt;Bull Entomol Res&lt;/secondary-title&gt;&lt;/titles&gt;&lt;periodical&gt;&lt;full-title&gt;Bull Entomol Res&lt;/full-title&gt;&lt;/periodical&gt;&lt;pages&gt;445-453&lt;/pages&gt;&lt;volume&gt;87&lt;/volume&gt;&lt;reprint-edition&gt;Not in File&lt;/reprint-edition&gt;&lt;keywords&gt;&lt;keyword&gt;anophelines&lt;/keyword&gt;&lt;keyword&gt;AREA&lt;/keyword&gt;&lt;keyword&gt;falciparum&lt;/keyword&gt;&lt;keyword&gt;human&lt;/keyword&gt;&lt;keyword&gt;humans&lt;/keyword&gt;&lt;keyword&gt;Infection&lt;/keyword&gt;&lt;keyword&gt;Plasmodium&lt;/keyword&gt;&lt;keyword&gt;plasmodium falciparum&lt;/keyword&gt;&lt;keyword&gt;PLASMODIUM-FALCIPARUM&lt;/keyword&gt;&lt;keyword&gt;prevalence&lt;/keyword&gt;&lt;keyword&gt;probability&lt;/keyword&gt;&lt;keyword&gt;SURVIVAL&lt;/keyword&gt;&lt;/keywords&gt;&lt;dates&gt;&lt;year&gt;1997&lt;/year&gt;&lt;pub-dates&gt;&lt;date&gt;1997&lt;/date&gt;&lt;/pub-dates&gt;&lt;/dates&gt;&lt;label&gt;505&lt;/label&gt;&lt;urls&gt;&lt;/urls&gt;&lt;/record&gt;&lt;/Cite&gt;&lt;/EndNote&gt;</w:instrText>
+        <w:instrText xml:space="preserve"> ADDIN EN.CITE &lt;EndNote&gt;&lt;Cite&gt;&lt;Author&gt;Charlwood&lt;/Author&gt;&lt;Year&gt;1997&lt;/Year&gt;&lt;RecNum&gt;804&lt;/RecNum&gt;&lt;DisplayText&gt;(56)&lt;/DisplayText&gt;&lt;record&gt;&lt;rec-number&gt;804&lt;/rec-number&gt;&lt;foreign-keys&gt;&lt;key app="EN" db-id="t5fr2ttw2d05wfe0xv0ppw9kwp9t099v2f59" timestamp="1532439053"&gt;804&lt;/key&gt;&lt;/foreign-keys&gt;&lt;ref-type name="Journal Article"&gt;17&lt;/ref-type&gt;&lt;contributors&gt;&lt;authors&gt;&lt;author&gt;Charlwood, J.D.&lt;/author&gt;&lt;author&gt;Smith, T.&lt;/author&gt;&lt;author&gt;Billingsley, P.&lt;/author&gt;&lt;author&gt;Takken, W.&lt;/author&gt;&lt;author&gt;Lyimo, E.&lt;/author&gt;&lt;author&gt;Meuwissen, J.&lt;/author&gt;&lt;/authors&gt;&lt;/contributors&gt;&lt;titles&gt;&lt;title&gt;&lt;style face="normal" font="default" size="100%"&gt;Survival and infection probabilities of anthropophagic anophelines from an area of high prevalence of  &lt;/style&gt;&lt;style face="italic" font="default" size="100%"&gt;Plasmodium falciparum&lt;/style&gt;&lt;style face="normal" font="default" size="100%"&gt; in humans.&lt;/style&gt;&lt;/title&gt;&lt;secondary-title&gt;Bull Entomol Res&lt;/secondary-title&gt;&lt;/titles&gt;&lt;periodical&gt;&lt;full-title&gt;Bull Entomol Res&lt;/full-title&gt;&lt;/periodical&gt;&lt;pages&gt;445-453&lt;/pages&gt;&lt;volume&gt;87&lt;/volume&gt;&lt;reprint-edition&gt;Not in File&lt;/reprint-edition&gt;&lt;keywords&gt;&lt;keyword&gt;anophelines&lt;/keyword&gt;&lt;keyword&gt;AREA&lt;/keyword&gt;&lt;keyword&gt;falciparum&lt;/keyword&gt;&lt;keyword&gt;human&lt;/keyword&gt;&lt;keyword&gt;humans&lt;/keyword&gt;&lt;keyword&gt;Infection&lt;/keyword&gt;&lt;keyword&gt;Plasmodium&lt;/keyword&gt;&lt;keyword&gt;plasmodium falciparum&lt;/keyword&gt;&lt;keyword&gt;PLASMODIUM-FALCIPARUM&lt;/keyword&gt;&lt;keyword&gt;prevalence&lt;/keyword&gt;&lt;keyword&gt;probability&lt;/keyword&gt;&lt;keyword&gt;SURVIVAL&lt;/keyword&gt;&lt;/keywords&gt;&lt;dates&gt;&lt;year&gt;1997&lt;/year&gt;&lt;pub-dates&gt;&lt;date&gt;1997&lt;/date&gt;&lt;/pub-dates&gt;&lt;/dates&gt;&lt;label&gt;505&lt;/label&gt;&lt;urls&gt;&lt;/urls&gt;&lt;/record&gt;&lt;/Cite&gt;&lt;/EndNote&gt;</w:instrText>
       </w:r>
       <w:r>
         <w:fldChar w:fldCharType="separate"/>
@@ -6705,7 +6860,7 @@
         <w:rPr>
           <w:noProof/>
         </w:rPr>
-        <w:t>(55)</w:t>
+        <w:t>(56)</w:t>
       </w:r>
       <w:r>
         <w:fldChar w:fldCharType="end"/>
@@ -6782,7 +6937,7 @@
       <w:r>
         <w:fldChar w:fldCharType="begin">
           <w:fldData xml:space="preserve">PEVuZE5vdGU+PENpdGU+PEF1dGhvcj5DaGl0bmlzPC9BdXRob3I+PFllYXI+MjAwODwvWWVhcj48
-UmVjTnVtPjgyODwvUmVjTnVtPjxEaXNwbGF5VGV4dD4oNjIpPC9EaXNwbGF5VGV4dD48cmVjb3Jk
+UmVjTnVtPjgyODwvUmVjTnVtPjxEaXNwbGF5VGV4dD4oNjMpPC9EaXNwbGF5VGV4dD48cmVjb3Jk
 PjxyZWMtbnVtYmVyPjgyODwvcmVjLW51bWJlcj48Zm9yZWlnbi1rZXlzPjxrZXkgYXBwPSJFTiIg
 ZGItaWQ9InQ1ZnIydHR3MmQwNXdmZTB4djBwcHc5a3dwOXQwOTl2MmY1OSIgdGltZXN0YW1wPSIx
 NTMyNDM5MDUzIj44Mjg8L2tleT48L2ZvcmVpZ24ta2V5cz48cmVmLXR5cGUgbmFtZT0iSm91cm5h
@@ -6836,7 +6991,7 @@
       <w:r>
         <w:fldChar w:fldCharType="begin">
           <w:fldData xml:space="preserve">PEVuZE5vdGU+PENpdGU+PEF1dGhvcj5DaGl0bmlzPC9BdXRob3I+PFllYXI+MjAwODwvWWVhcj48
-UmVjTnVtPjgyODwvUmVjTnVtPjxEaXNwbGF5VGV4dD4oNjIpPC9EaXNwbGF5VGV4dD48cmVjb3Jk
+UmVjTnVtPjgyODwvUmVjTnVtPjxEaXNwbGF5VGV4dD4oNjMpPC9EaXNwbGF5VGV4dD48cmVjb3Jk
 PjxyZWMtbnVtYmVyPjgyODwvcmVjLW51bWJlcj48Zm9yZWlnbi1rZXlzPjxrZXkgYXBwPSJFTiIg
 ZGItaWQ9InQ1ZnIydHR3MmQwNXdmZTB4djBwcHc5a3dwOXQwOTl2MmY1OSIgdGltZXN0YW1wPSIx
 NTMyNDM5MDUzIj44Mjg8L2tleT48L2ZvcmVpZ24ta2V5cz48cmVmLXR5cGUgbmFtZT0iSm91cm5h
@@ -6897,7 +7052,7 @@
         <w:rPr>
           <w:noProof/>
         </w:rPr>
-        <w:t>(62)</w:t>
+        <w:t>(63)</w:t>
       </w:r>
       <w:r>
         <w:fldChar w:fldCharType="end"/>
@@ -6940,7 +7095,7 @@
         <w:fldChar w:fldCharType="begin"/>
       </w:r>
       <w:r>
-        <w:instrText xml:space="preserve"> ADDIN EN.CITE &lt;EndNote&gt;&lt;Cite&gt;&lt;Author&gt;Charlwood&lt;/Author&gt;&lt;Year&gt;2016&lt;/Year&gt;&lt;RecNum&gt;4135&lt;/RecNum&gt;&lt;DisplayText&gt;(59)&lt;/DisplayText&gt;&lt;record&gt;&lt;rec-number&gt;4135&lt;/rec-number&gt;&lt;foreign-keys&gt;&lt;key app="EN" db-id="t5fr2ttw2d05wfe0xv0ppw9kwp9t099v2f59" timestamp="1532439070"&gt;4135&lt;/key&gt;&lt;/foreign-keys&gt;&lt;ref-type name="Journal Article"&gt;17&lt;/ref-type&gt;&lt;contributors&gt;&lt;authors&gt;&lt;author&gt;Charlwood, J.D.&lt;/author&gt;&lt;author&gt;Nenhep, S.&lt;/author&gt;&lt;author&gt;Sovannaroth, S.&lt;/author&gt;&lt;author&gt;Morgan, J.C.&lt;/author&gt;&lt;author&gt;Hemingway, J.&lt;/author&gt;&lt;author&gt;Chitnis, N.&lt;/author&gt;&lt;author&gt;Briet, O.J.T.&lt;/author&gt;&lt;/authors&gt;&lt;/contributors&gt;&lt;titles&gt;&lt;title&gt;&amp;apos;Nature or nurture&amp;apos;: survival rate, oviposition interval, and possible gonotrophic discordance among South East Asian anophelines&lt;/title&gt;&lt;secondary-title&gt;Malaria Journal&lt;/secondary-title&gt;&lt;/titles&gt;&lt;periodical&gt;&lt;full-title&gt;Malaria Journal&lt;/full-title&gt;&lt;/periodical&gt;&lt;volume&gt;15&lt;/volume&gt;&lt;reprint-edition&gt;Not in File&lt;/reprint-edition&gt;&lt;keywords&gt;&lt;keyword&gt;anophelines&lt;/keyword&gt;&lt;keyword&gt;Oviposition&lt;/keyword&gt;&lt;keyword&gt;SOUTH&lt;/keyword&gt;&lt;keyword&gt;SURVIVAL&lt;/keyword&gt;&lt;keyword&gt;Survival Rate&lt;/keyword&gt;&lt;/keywords&gt;&lt;dates&gt;&lt;year&gt;2016&lt;/year&gt;&lt;pub-dates&gt;&lt;date&gt;2016&lt;/date&gt;&lt;/pub-dates&gt;&lt;/dates&gt;&lt;isbn&gt;1475-2875&lt;/isbn&gt;&lt;label&gt;5614&lt;/label&gt;&lt;urls&gt;&lt;related-urls&gt;&lt;url&gt;WOS:000379460000002&lt;/url&gt;&lt;/related-urls&gt;&lt;/urls&gt;&lt;electronic-resource-num&gt;10.1186/s12936-016-1389-0&lt;/electronic-resource-num&gt;&lt;/record&gt;&lt;/Cite&gt;&lt;/EndNote&gt;</w:instrText>
+        <w:instrText xml:space="preserve"> ADDIN EN.CITE &lt;EndNote&gt;&lt;Cite&gt;&lt;Author&gt;Charlwood&lt;/Author&gt;&lt;Year&gt;2016&lt;/Year&gt;&lt;RecNum&gt;4135&lt;/RecNum&gt;&lt;DisplayText&gt;(60)&lt;/DisplayText&gt;&lt;record&gt;&lt;rec-number&gt;4135&lt;/rec-number&gt;&lt;foreign-keys&gt;&lt;key app="EN" db-id="t5fr2ttw2d05wfe0xv0ppw9kwp9t099v2f59" timestamp="1532439070"&gt;4135&lt;/key&gt;&lt;/foreign-keys&gt;&lt;ref-type name="Journal Article"&gt;17&lt;/ref-type&gt;&lt;contributors&gt;&lt;authors&gt;&lt;author&gt;Charlwood, J.D.&lt;/author&gt;&lt;author&gt;Nenhep, S.&lt;/author&gt;&lt;author&gt;Sovannaroth, S.&lt;/author&gt;&lt;author&gt;Morgan, J.C.&lt;/author&gt;&lt;author&gt;Hemingway, J.&lt;/author&gt;&lt;author&gt;Chitnis, N.&lt;/author&gt;&lt;author&gt;Briet, O.J.T.&lt;/author&gt;&lt;/authors&gt;&lt;/contributors&gt;&lt;titles&gt;&lt;title&gt;&amp;apos;Nature or nurture&amp;apos;: survival rate, oviposition interval, and possible gonotrophic discordance among South East Asian anophelines&lt;/title&gt;&lt;secondary-title&gt;Malaria Journal&lt;/secondary-title&gt;&lt;/titles&gt;&lt;periodical&gt;&lt;full-title&gt;Malaria Journal&lt;/full-title&gt;&lt;/periodical&gt;&lt;volume&gt;15&lt;/volume&gt;&lt;reprint-edition&gt;Not in File&lt;/reprint-edition&gt;&lt;keywords&gt;&lt;keyword&gt;anophelines&lt;/keyword&gt;&lt;keyword&gt;Oviposition&lt;/keyword&gt;&lt;keyword&gt;SOUTH&lt;/keyword&gt;&lt;keyword&gt;SURVIVAL&lt;/keyword&gt;&lt;keyword&gt;Survival Rate&lt;/keyword&gt;&lt;/keywords&gt;&lt;dates&gt;&lt;year&gt;2016&lt;/year&gt;&lt;pub-dates&gt;&lt;date&gt;2016&lt;/date&gt;&lt;/pub-dates&gt;&lt;/dates&gt;&lt;isbn&gt;1475-2875&lt;/isbn&gt;&lt;label&gt;5614&lt;/label&gt;&lt;urls&gt;&lt;related-urls&gt;&lt;url&gt;WOS:000379460000002&lt;/url&gt;&lt;/related-urls&gt;&lt;/urls&gt;&lt;electronic-resource-num&gt;10.1186/s12936-016-1389-0&lt;/electronic-resource-num&gt;&lt;/record&gt;&lt;/Cite&gt;&lt;/EndNote&gt;</w:instrText>
       </w:r>
       <w:r>
         <w:fldChar w:fldCharType="separate"/>
@@ -6949,7 +7104,7 @@
         <w:rPr>
           <w:noProof/>
         </w:rPr>
-        <w:t>(59)</w:t>
+        <w:t>(60)</w:t>
       </w:r>
       <w:r>
         <w:fldChar w:fldCharType="end"/>
@@ -7182,7 +7337,15 @@
         </m:r>
       </m:oMath>
       <w:r>
-        <w:t xml:space="preserve">).  Values of the former are obtained either as a temperature-dependent function (various publications have estimated this), or </w:t>
+        <w:t>).  Values of the former are obtained either as a temperature-dependent function (various publ</w:t>
+      </w:r>
+      <w:proofErr w:type="spellStart"/>
+      <w:r>
+        <w:t>ications</w:t>
+      </w:r>
+      <w:proofErr w:type="spellEnd"/>
+      <w:r>
+        <w:t xml:space="preserve"> have estimated this), or </w:t>
       </w:r>
       <w:proofErr w:type="gramStart"/>
       <w:r>
@@ -7344,7 +7507,7 @@
         <w:fldChar w:fldCharType="begin"/>
       </w:r>
       <w:r>
-        <w:instrText xml:space="preserve"> ADDIN EN.CITE &lt;EndNote&gt;&lt;Cite&gt;&lt;Author&gt;Beier&lt;/Author&gt;&lt;Year&gt;1996&lt;/Year&gt;&lt;RecNum&gt;4339&lt;/RecNum&gt;&lt;DisplayText&gt;(37)&lt;/DisplayText&gt;&lt;record&gt;&lt;rec-number&gt;4339&lt;/rec-number&gt;&lt;foreign-keys&gt;&lt;key app="EN" db-id="t5fr2ttw2d05wfe0xv0ppw9kwp9t099v2f59" timestamp="1553692021"&gt;4339&lt;/key&gt;&lt;/foreign-keys&gt;&lt;ref-type name="Journal Article"&gt;17&lt;/ref-type&gt;&lt;contributors&gt;&lt;authors&gt;&lt;author&gt;Beier, J. C.&lt;/author&gt;&lt;/authors&gt;&lt;/contributors&gt;&lt;auth-address&gt;Department of Tropical Medicine, School of Public Health and Tropical Medicine, Tulane University, New Orleans, LA 70112, USA.&lt;/auth-address&gt;&lt;titles&gt;&lt;title&gt;Frequent blood-feeding and restrictive sugar-feeding behavior enhance the malaria vector potential of Anopheles gambiae s.l. and An. funestus (Diptera:Culicidae) in western Kenya&lt;/title&gt;&lt;secondary-title&gt;J Med Entomol&lt;/secondary-title&gt;&lt;/titles&gt;&lt;periodical&gt;&lt;full-title&gt;J Med Entomol&lt;/full-title&gt;&lt;/periodical&gt;&lt;pages&gt;613-8&lt;/pages&gt;&lt;volume&gt;33&lt;/volume&gt;&lt;number&gt;4&lt;/number&gt;&lt;edition&gt;1996/07/01&lt;/edition&gt;&lt;keywords&gt;&lt;keyword&gt;Animals&lt;/keyword&gt;&lt;keyword&gt;Anopheles/parasitology/*physiology&lt;/keyword&gt;&lt;keyword&gt;Feeding Behavior&lt;/keyword&gt;&lt;keyword&gt;Female&lt;/keyword&gt;&lt;keyword&gt;Fructose/*pharmacology&lt;/keyword&gt;&lt;keyword&gt;Host-Parasite Interactions&lt;/keyword&gt;&lt;keyword&gt;Insect Vectors/parasitology/*physiology&lt;/keyword&gt;&lt;keyword&gt;Kenya&lt;/keyword&gt;&lt;keyword&gt;Malaria, Falciparum/*parasitology/transmission&lt;/keyword&gt;&lt;keyword&gt;Plasmodium falciparum/*isolation &amp;amp; purification&lt;/keyword&gt;&lt;/keywords&gt;&lt;dates&gt;&lt;year&gt;1996&lt;/year&gt;&lt;pub-dates&gt;&lt;date&gt;Jul&lt;/date&gt;&lt;/pub-dates&gt;&lt;/dates&gt;&lt;isbn&gt;0022-2585 (Print)&amp;#xD;0022-2585 (Linking)&lt;/isbn&gt;&lt;accession-num&gt;8699456&lt;/accession-num&gt;&lt;urls&gt;&lt;related-urls&gt;&lt;url&gt;https://www.ncbi.nlm.nih.gov/pubmed/8699456&lt;/url&gt;&lt;/related-urls&gt;&lt;/urls&gt;&lt;/record&gt;&lt;/Cite&gt;&lt;/EndNote&gt;</w:instrText>
+        <w:instrText xml:space="preserve"> ADDIN EN.CITE &lt;EndNote&gt;&lt;Cite&gt;&lt;Author&gt;Beier&lt;/Author&gt;&lt;Year&gt;1996&lt;/Year&gt;&lt;RecNum&gt;4339&lt;/RecNum&gt;&lt;DisplayText&gt;(38)&lt;/DisplayText&gt;&lt;record&gt;&lt;rec-number&gt;4339&lt;/rec-number&gt;&lt;foreign-keys&gt;&lt;key app="EN" db-id="t5fr2ttw2d05wfe0xv0ppw9kwp9t099v2f59" timestamp="1553692021"&gt;4339&lt;/key&gt;&lt;/foreign-keys&gt;&lt;ref-type name="Journal Article"&gt;17&lt;/ref-type&gt;&lt;contributors&gt;&lt;authors&gt;&lt;author&gt;Beier, J. C.&lt;/author&gt;&lt;/authors&gt;&lt;/contributors&gt;&lt;auth-address&gt;Department of Tropical Medicine, School of Public Health and Tropical Medicine, Tulane University, New Orleans, LA 70112, USA.&lt;/auth-address&gt;&lt;titles&gt;&lt;title&gt;Frequent blood-feeding and restrictive sugar-feeding behavior enhance the malaria vector potential of Anopheles gambiae s.l. and An. funestus (Diptera:Culicidae) in western Kenya&lt;/title&gt;&lt;secondary-title&gt;J Med Entomol&lt;/secondary-title&gt;&lt;/titles&gt;&lt;periodical&gt;&lt;full-title&gt;J Med Entomol&lt;/full-title&gt;&lt;/periodical&gt;&lt;pages&gt;613-8&lt;/pages&gt;&lt;volume&gt;33&lt;/volume&gt;&lt;number&gt;4&lt;/number&gt;&lt;edition&gt;1996/07/01&lt;/edition&gt;&lt;keywords&gt;&lt;keyword&gt;Animals&lt;/keyword&gt;&lt;keyword&gt;Anopheles/parasitology/*physiology&lt;/keyword&gt;&lt;keyword&gt;Feeding Behavior&lt;/keyword&gt;&lt;keyword&gt;Female&lt;/keyword&gt;&lt;keyword&gt;Fructose/*pharmacology&lt;/keyword&gt;&lt;keyword&gt;Host-Parasite Interactions&lt;/keyword&gt;&lt;keyword&gt;Insect Vectors/parasitology/*physiology&lt;/keyword&gt;&lt;keyword&gt;Kenya&lt;/keyword&gt;&lt;keyword&gt;Malaria, Falciparum/*parasitology/transmission&lt;/keyword&gt;&lt;keyword&gt;Plasmodium falciparum/*isolation &amp;amp; purification&lt;/keyword&gt;&lt;/keywords&gt;&lt;dates&gt;&lt;year&gt;1996&lt;/year&gt;&lt;pub-dates&gt;&lt;date&gt;Jul&lt;/date&gt;&lt;/pub-dates&gt;&lt;/dates&gt;&lt;isbn&gt;0022-2585 (Print)&amp;#xD;0022-2585 (Linking)&lt;/isbn&gt;&lt;accession-num&gt;8699456&lt;/accession-num&gt;&lt;urls&gt;&lt;related-urls&gt;&lt;url&gt;https://www.ncbi.nlm.nih.gov/pubmed/8699456&lt;/url&gt;&lt;/related-urls&gt;&lt;/urls&gt;&lt;/record&gt;&lt;/Cite&gt;&lt;/EndNote&gt;</w:instrText>
       </w:r>
       <w:r>
         <w:fldChar w:fldCharType="separate"/>
@@ -7353,7 +7516,7 @@
         <w:rPr>
           <w:noProof/>
         </w:rPr>
-        <w:t>(37)</w:t>
+        <w:t>(38)</w:t>
       </w:r>
       <w:r>
         <w:fldChar w:fldCharType="end"/>
@@ -7974,7 +8137,7 @@
       </w:r>
       <w:r>
         <w:tab/>
-        <w:t>Ritthison W, Tainchum K, Manguin S, Bangs MJ, Chareonviriyaphap T. Biting patterns and host preference of Anopheles epiroticus in Chang Island, Trat Province, eastern Thailand. J Vector Ecol. 2014;39(2):361-71.</w:t>
+        <w:t>Sherrard-Smith E, Skarp JE, Beale AD, Fornadel C, Norris LC, Moore SJ, et al. Mosquito feeding behavior and how it influences residual malaria transmission across Africa. Proc Natl Acad Sci U S A. 2019.</w:t>
       </w:r>
     </w:p>
     <w:p>
@@ -7987,7 +8150,7 @@
       </w:r>
       <w:r>
         <w:tab/>
-        <w:t>Ndoen E, Wild C, Dale P, Sipe N, Dale M. Dusk to dawn activity patterns of anopheline mosquitoes in West Timor and Java, Indonesia. Southeast Asian J Trop Med Public Health. 2011;42(3):550-61.</w:t>
+        <w:t>Ritthison W, Tainchum K, Manguin S, Bangs MJ, Chareonviriyaphap T. Biting patterns and host preference of Anopheles epiroticus in Chang Island, Trat Province, eastern Thailand. J Vector Ecol. 2014;39(2):361-71.</w:t>
       </w:r>
     </w:p>
     <w:p>
@@ -8000,7 +8163,7 @@
       </w:r>
       <w:r>
         <w:tab/>
-        <w:t>Dev V. Anopheles minimus: Its bionomics and role in the transmission of malaria in Assam, India. Bulletin of the World Health Organization. 1996;74(1):61-6.</w:t>
+        <w:t>Ndoen E, Wild C, Dale P, Sipe N, Dale M. Dusk to dawn activity patterns of anopheline mosquitoes in West Timor and Java, Indonesia. Southeast Asian J Trop Med Public Health. 2011;42(3):550-61.</w:t>
       </w:r>
     </w:p>
     <w:p>
@@ -8013,7 +8176,7 @@
       </w:r>
       <w:r>
         <w:tab/>
-        <w:t>Manh CD, Beebe NW, Van VN, Quang TL, Lein CT, Nguyen DV, et al. Vectors and malaria transmission in deforested, rural communities in north-central Vietnam. Malar J. 2010;9:259.</w:t>
+        <w:t>Dev V. Anopheles minimus: Its bionomics and role in the transmission of malaria in Assam, India. Bulletin of the World Health Organization. 1996;74(1):61-6.</w:t>
       </w:r>
     </w:p>
     <w:p>
@@ -8026,7 +8189,7 @@
       </w:r>
       <w:r>
         <w:tab/>
-        <w:t>Hii JL, Smith T, Mai A, Ibam E, Alpers MP. Comparison between anopheline mosquitoes (Diptera: Culicidae) caught using different methods in a malaria endemic area of Papua New Guinea. Bull Entomol Res. 2000;90(3):211-9.</w:t>
+        <w:t>Manh CD, Beebe NW, Van VN, Quang TL, Lein CT, Nguyen DV, et al. Vectors and malaria transmission in deforested, rural communities in north-central Vietnam. Malar J. 2010;9:259.</w:t>
       </w:r>
     </w:p>
     <w:p>
@@ -8039,16 +8202,7 @@
       </w:r>
       <w:r>
         <w:tab/>
-        <w:t xml:space="preserve">Desenfant P. Rôle et bioécologie de </w:t>
-      </w:r>
-      <w:r>
-        <w:rPr>
-          <w:i/>
-        </w:rPr>
-        <w:t>A. albimanus</w:t>
-      </w:r>
-      <w:r>
-        <w:t xml:space="preserve"> (Wiedemann, 1820) vecteur du paludisme en Haiti: Université de Paris-Sud; 1988.</w:t>
+        <w:t>Hii JL, Smith T, Mai A, Ibam E, Alpers MP. Comparison between anopheline mosquitoes (Diptera: Culicidae) caught using different methods in a malaria endemic area of Papua New Guinea. Bull Entomol Res. 2000;90(3):211-9.</w:t>
       </w:r>
     </w:p>
     <w:p>
@@ -8061,7 +8215,16 @@
       </w:r>
       <w:r>
         <w:tab/>
-        <w:t>Organisation WH. Manual on Practical Entomology in Malaria.  Part II: Methods and Techniques. 1975.</w:t>
+        <w:t xml:space="preserve">Desenfant P. Rôle et bioécologie de </w:t>
+      </w:r>
+      <w:r>
+        <w:rPr>
+          <w:i/>
+        </w:rPr>
+        <w:t>A. albimanus</w:t>
+      </w:r>
+      <w:r>
+        <w:t xml:space="preserve"> (Wiedemann, 1820) vecteur du paludisme en Haiti: Université de Paris-Sud; 1988.</w:t>
       </w:r>
     </w:p>
     <w:p>
@@ -8074,7 +8237,7 @@
       </w:r>
       <w:r>
         <w:tab/>
-        <w:t>Manga L, Toto JC, Le Goff G, Brunhes J. The bionomics of Anopheles funestus and its role in malaria transmission in a forested area of southern Cameroon. Trans R Soc Trop Med &amp; Hyg. 1997;91(4):387-8.</w:t>
+        <w:t>Organisation WH. Manual on Practical Entomology in Malaria.  Part II: Methods and Techniques. 1975.</w:t>
       </w:r>
     </w:p>
     <w:p>
@@ -8087,7 +8250,7 @@
       </w:r>
       <w:r>
         <w:tab/>
-        <w:t>Ijumba JN, Mosha FW, Lindsay SW. Malaria transmission risk variations derived from different agricultural practices in an irrigated area of northern Tanzania. Med Vet Entomol. 2002;16(1):28-38.</w:t>
+        <w:t>Manga L, Toto JC, Le Goff G, Brunhes J. The bionomics of Anopheles funestus and its role in malaria transmission in a forested area of southern Cameroon. Trans R Soc Trop Med &amp; Hyg. 1997;91(4):387-8.</w:t>
       </w:r>
     </w:p>
     <w:p>
@@ -8100,7 +8263,7 @@
       </w:r>
       <w:r>
         <w:tab/>
-        <w:t>Afrane YA, Lawson BW, Githeko AK, Yan GY. Effects of microclimatic changes caused by land use and land cover on duration of gonotrophic cycles of Anopheles gambiae (Diptera : culicidae) in western Kenya highlands. Journal of Medical Entomology. 2005;42(6):974-80.</w:t>
+        <w:t>Ijumba JN, Mosha FW, Lindsay SW. Malaria transmission risk variations derived from different agricultural practices in an irrigated area of northern Tanzania. Med Vet Entomol. 2002;16(1):28-38.</w:t>
       </w:r>
     </w:p>
     <w:p>
@@ -8113,7 +8276,7 @@
       </w:r>
       <w:r>
         <w:tab/>
-        <w:t>Beier JC. Frequent blood-feeding and restrictive sugar-feeding behavior enhance the malaria vector potential of Anopheles gambiae s.l. and An. funestus (Diptera:Culicidae) in western Kenya. J Med Entomol. 1996;33(4):613-8.</w:t>
+        <w:t>Afrane YA, Lawson BW, Githeko AK, Yan GY. Effects of microclimatic changes caused by land use and land cover on duration of gonotrophic cycles of Anopheles gambiae (Diptera : culicidae) in western Kenya highlands. Journal of Medical Entomology. 2005;42(6):974-80.</w:t>
       </w:r>
     </w:p>
     <w:p>
@@ -8126,7 +8289,7 @@
       </w:r>
       <w:r>
         <w:tab/>
-        <w:t>Fernandez-Salas I, Rodriguez MH, Roberts DR. Gonotrophic cycle and survivorship of Anopheles pseudopunctipennis (Diptera: Culicidae) in the Tapachula foothills of southern Mexico. J Med Entomol. 1994;31(3):340-7.</w:t>
+        <w:t>Beier JC. Frequent blood-feeding and restrictive sugar-feeding behavior enhance the malaria vector potential of Anopheles gambiae s.l. and An. funestus (Diptera:Culicidae) in western Kenya. J Med Entomol. 1996;33(4):613-8.</w:t>
       </w:r>
     </w:p>
     <w:p>
@@ -8139,7 +8302,7 @@
       </w:r>
       <w:r>
         <w:tab/>
-        <w:t>Mendis C, Jacobsen JL, Gamage-Mendis A, Bule E, Dgedge M, Thompson R, et al. Anopheles arabiensis and An. funestus are equally important vectors of malaria in Matola coastal suburb of Maputo, southern Mozambique. Med Vet Entomol. 2000;14(2):171-80.</w:t>
+        <w:t>Fernandez-Salas I, Rodriguez MH, Roberts DR. Gonotrophic cycle and survivorship of Anopheles pseudopunctipennis (Diptera: Culicidae) in the Tapachula foothills of southern Mexico. J Med Entomol. 1994;31(3):340-7.</w:t>
       </w:r>
     </w:p>
     <w:p>
@@ -8152,7 +8315,7 @@
       </w:r>
       <w:r>
         <w:tab/>
-        <w:t>Ree HI, Hwang UW, Lee IY, Kim TE. Daily survival and human blood index of Anopheles sinensis, the vector species of malaria in Korea. J Am Mosq Control Assoc. 2001;17(1):67-72.</w:t>
+        <w:t>Mendis C, Jacobsen JL, Gamage-Mendis A, Bule E, Dgedge M, Thompson R, et al. Anopheles arabiensis and An. funestus are equally important vectors of malaria in Matola coastal suburb of Maputo, southern Mozambique. Med Vet Entomol. 2000;14(2):171-80.</w:t>
       </w:r>
     </w:p>
     <w:p>
@@ -8165,7 +8328,7 @@
       </w:r>
       <w:r>
         <w:tab/>
-        <w:t>Santos RL, Forattini OP, Burattini MN. Laboratory and field observations on duration of gonotrophic cycle of Anopheles albitarsis s.l. (Diptera: Culicidae) in southeastern Brazil. J Med Entomol. 2002;39(6):926-30.</w:t>
+        <w:t>Ree HI, Hwang UW, Lee IY, Kim TE. Daily survival and human blood index of Anopheles sinensis, the vector species of malaria in Korea. J Am Mosq Control Assoc. 2001;17(1):67-72.</w:t>
       </w:r>
     </w:p>
     <w:p>
@@ -8178,7 +8341,7 @@
       </w:r>
       <w:r>
         <w:tab/>
-        <w:t>Tanga MC, Ngundu WI, Tchouassi PD. Daily survival and human blood index of major malaria vectors associated with oil palm cultivation in Cameroon and their role in malaria transmission. Trop Med Int Health. 2011;16(4):447-57.</w:t>
+        <w:t>Santos RL, Forattini OP, Burattini MN. Laboratory and field observations on duration of gonotrophic cycle of Anopheles albitarsis s.l. (Diptera: Culicidae) in southeastern Brazil. J Med Entomol. 2002;39(6):926-30.</w:t>
       </w:r>
     </w:p>
     <w:p>
@@ -8191,7 +8354,7 @@
       </w:r>
       <w:r>
         <w:tab/>
-        <w:t>Birley MH, Charlwood JD. The Effect of Moonlight and Other Factors on the Oviposition Cycle of Malaria Vectors in Madang, Papua-New-Guinea. Annals of Tropical Medicine and Parasitology. 1989;83(4):415-22.</w:t>
+        <w:t>Tanga MC, Ngundu WI, Tchouassi PD. Daily survival and human blood index of major malaria vectors associated with oil palm cultivation in Cameroon and their role in malaria transmission. Trop Med Int Health. 2011;16(4):447-57.</w:t>
       </w:r>
     </w:p>
     <w:p>
@@ -8204,7 +8367,7 @@
       </w:r>
       <w:r>
         <w:tab/>
-        <w:t>Charlwood JD, Graves PM, Birley MH. Capture-Recapture Studies with Mosquitos of the Group of Anopheles-Punctulatus Donitz (Diptera, Culicidae) from Papua- New-Guinea. Bulletin of Entomological Research. 1986;76(2):211-27.</w:t>
+        <w:t>Birley MH, Charlwood JD. The Effect of Moonlight and Other Factors on the Oviposition Cycle of Malaria Vectors in Madang, Papua-New-Guinea. Annals of Tropical Medicine and Parasitology. 1989;83(4):415-22.</w:t>
       </w:r>
     </w:p>
     <w:p>
@@ -8218,7 +8381,7 @@
       </w:r>
       <w:r>
         <w:tab/>
-        <w:t>Charlwood JD, Graves PM. The effect of permethrin-impregnated bednets on a population of Anopheles farauti in coastal Papua New Guinea. Med Vet Entomol. 1987;1(3):319-27.</w:t>
+        <w:t>Charlwood JD, Graves PM, Birley MH. Capture-Recapture Studies with Mosquitos of the Group of Anopheles-Punctulatus Donitz (Diptera, Culicidae) from Papua- New-Guinea. Bulletin of Entomological Research. 1986;76(2):211-27.</w:t>
       </w:r>
     </w:p>
     <w:p>
@@ -8231,7 +8394,7 @@
       </w:r>
       <w:r>
         <w:tab/>
-        <w:t>Chiang GL, Loong KP, Chan ST, Eng KL, Yap HH. Capture-recapture studies with Anopheles maculatus Theobald (Diptera: Culicidae) the vector of malaria in peninsular Malaysia. Southeast Asian J Trop Med Public Health. 1991;22(4):643-7.</w:t>
+        <w:t>Charlwood JD, Graves PM. The effect of permethrin-impregnated bednets on a population of Anopheles farauti in coastal Papua New Guinea. Med Vet Entomol. 1987;1(3):319-27.</w:t>
       </w:r>
     </w:p>
     <w:p>
@@ -8244,7 +8407,7 @@
       </w:r>
       <w:r>
         <w:tab/>
-        <w:t>Jaal Z, MacDonald WW. A mark-release-recapture experiment with Anopheles lesteri paraliae in northwest Peninsular Malaysia. Ann Trop Med Parasitol. 1992;86(4):419-24.</w:t>
+        <w:t>Chiang GL, Loong KP, Chan ST, Eng KL, Yap HH. Capture-recapture studies with Anopheles maculatus Theobald (Diptera: Culicidae) the vector of malaria in peninsular Malaysia. Southeast Asian J Trop Med Public Health. 1991;22(4):643-7.</w:t>
       </w:r>
     </w:p>
     <w:p>
@@ -8257,7 +8420,7 @@
       </w:r>
       <w:r>
         <w:tab/>
-        <w:t>Quinones ML, Lines JD, Thomson MC, Jawara M, Morris J, Greenwood BM. Anopheles gambiae gonotrophic cycle duration, biting and exiting behaviour unaffected by permethrin-impregnated bednets in The Gambia. Med Vet Entomol. 1997;11(1):71-8.</w:t>
+        <w:t>Jaal Z, MacDonald WW. A mark-release-recapture experiment with Anopheles lesteri paraliae in northwest Peninsular Malaysia. Ann Trop Med Parasitol. 1992;86(4):419-24.</w:t>
       </w:r>
     </w:p>
     <w:p>
@@ -8270,7 +8433,7 @@
       </w:r>
       <w:r>
         <w:tab/>
-        <w:t>Toure YT, Dolo G, Petrarca V, Traore SF, Bouare M, Dao A, et al. Mark-release-recapture experiments with Anopheles gambiae s.l. in Banambani Village, Mali, to determine population size and structure. Med Vet Entomol. 1998;12(1):74-83.</w:t>
+        <w:t>Quinones ML, Lines JD, Thomson MC, Jawara M, Morris J, Greenwood BM. Anopheles gambiae gonotrophic cycle duration, biting and exiting behaviour unaffected by permethrin-impregnated bednets in The Gambia. Med Vet Entomol. 1997;11(1):71-8.</w:t>
       </w:r>
     </w:p>
     <w:p>
@@ -8283,7 +8446,7 @@
       </w:r>
       <w:r>
         <w:tab/>
-        <w:t>Bockarie M, Service MW, Barnish G, Toure Y. Vectorial capacity and entomological inoculation rates of Anopheles gambiae in a high rainfall forested area of southern Sierra Leone. Trop Med Parasitol. 1995;46(3):164-71.</w:t>
+        <w:t>Toure YT, Dolo G, Petrarca V, Traore SF, Bouare M, Dao A, et al. Mark-release-recapture experiments with Anopheles gambiae s.l. in Banambani Village, Mali, to determine population size and structure. Med Vet Entomol. 1998;12(1):74-83.</w:t>
       </w:r>
     </w:p>
     <w:p>
@@ -8296,7 +8459,7 @@
       </w:r>
       <w:r>
         <w:tab/>
-        <w:t>Ijumba JN, Mwangi RW, Beier JC. Malaria Transmission Potential of Anopheles Mosquitos in the Mwea-Tebere Irrigation Scheme, Kenya. Medical and Veterinary Entomology. 1990;4(4):425-32.</w:t>
+        <w:t>Bockarie M, Service MW, Barnish G, Toure Y. Vectorial capacity and entomological inoculation rates of Anopheles gambiae in a high rainfall forested area of southern Sierra Leone. Trop Med Parasitol. 1995;46(3):164-71.</w:t>
       </w:r>
     </w:p>
     <w:p>
@@ -8309,7 +8472,7 @@
       </w:r>
       <w:r>
         <w:tab/>
-        <w:t>Ameneshewa B, Service MW. Blood-feeding behaviour of Anopheles arabiensis Patton (Diptera: Culicidae) in central Ethiopia. Journal of African Zoology. 1997;111(3):235-45.</w:t>
+        <w:t>Ijumba JN, Mwangi RW, Beier JC. Malaria Transmission Potential of Anopheles Mosquitos in the Mwea-Tebere Irrigation Scheme, Kenya. Medical and Veterinary Entomology. 1990;4(4):425-32.</w:t>
       </w:r>
     </w:p>
     <w:p>
@@ -8322,7 +8485,7 @@
       </w:r>
       <w:r>
         <w:tab/>
-        <w:t>Hii JL, Birley MH, Kanai L, Foligeli A, Wagner J. Comparative effects of permethrin-impregnated bednets and DDT house spraying on survival rates and oviposition interval of Anopheles farauti No. 1 (Diptera:Culicidae) in Solomon Islands. Ann Trop Med Parasitol. 1995;89(5):521-9.</w:t>
+        <w:t>Ameneshewa B, Service MW. Blood-feeding behaviour of Anopheles arabiensis Patton (Diptera: Culicidae) in central Ethiopia. Journal of African Zoology. 1997;111(3):235-45.</w:t>
       </w:r>
     </w:p>
     <w:p>
@@ -8335,7 +8498,7 @@
       </w:r>
       <w:r>
         <w:tab/>
-        <w:t>Chandra G. Age composition of incriminated malaria vector in a rural foothills in West Bengal, India. Indian Journal of Medical Research. 2008;127(6):607-9.</w:t>
+        <w:t>Hii JL, Birley MH, Kanai L, Foligeli A, Wagner J. Comparative effects of permethrin-impregnated bednets and DDT house spraying on survival rates and oviposition interval of Anopheles farauti No. 1 (Diptera:Culicidae) in Solomon Islands. Ann Trop Med Parasitol. 1995;89(5):521-9.</w:t>
       </w:r>
     </w:p>
     <w:p>
@@ -8348,16 +8511,7 @@
       </w:r>
       <w:r>
         <w:tab/>
-        <w:t xml:space="preserve">Charlwood JD, Smith T, Billingsley P, Takken W, Lyimo E, Meuwissen J. Survival and infection probabilities of anthropophagic anophelines from an area of high prevalence of  </w:t>
-      </w:r>
-      <w:r>
-        <w:rPr>
-          <w:i/>
-        </w:rPr>
-        <w:t>Plasmodium falciparum</w:t>
-      </w:r>
-      <w:r>
-        <w:t xml:space="preserve"> in humans. Bull Entomol Res. 1997;87:445-53.</w:t>
+        <w:t>Chandra G. Age composition of incriminated malaria vector in a rural foothills in West Bengal, India. Indian Journal of Medical Research. 2008;127(6):607-9.</w:t>
       </w:r>
     </w:p>
     <w:p>
@@ -8370,7 +8524,16 @@
       </w:r>
       <w:r>
         <w:tab/>
-        <w:t>Charlwood JD, Kihonda J, Sama S, Billingsley PF, Hadji H, Verhave JP, et al. The Rise and Fall of Anopheles Arabiensis (Diptera, Culicidae) in A Tanzanian Village. Bulletin of Entomological Research. 1995;85(1):37-44.</w:t>
+        <w:t xml:space="preserve">Charlwood JD, Smith T, Billingsley P, Takken W, Lyimo E, Meuwissen J. Survival and infection probabilities of anthropophagic anophelines from an area of high prevalence of  </w:t>
+      </w:r>
+      <w:r>
+        <w:rPr>
+          <w:i/>
+        </w:rPr>
+        <w:t>Plasmodium falciparum</w:t>
+      </w:r>
+      <w:r>
+        <w:t xml:space="preserve"> in humans. Bull Entomol Res. 1997;87:445-53.</w:t>
       </w:r>
     </w:p>
     <w:p>
@@ -8383,7 +8546,7 @@
       </w:r>
       <w:r>
         <w:tab/>
-        <w:t>Charlwood JD, Pinto J, Sousa CA, Ferreira C, Gil V, do Rosario VE. Mating does not affect the biting behaviour of Anopheles gambiae from the islands of Sao Tome and Principe, West Africa. Annals of Tropical Medicine and Parasitology. 2003;97(7):751-6.</w:t>
+        <w:t>Charlwood JD, Kihonda J, Sama S, Billingsley PF, Hadji H, Verhave JP, et al. The Rise and Fall of Anopheles Arabiensis (Diptera, Culicidae) in A Tanzanian Village. Bulletin of Entomological Research. 1995;85(1):37-44.</w:t>
       </w:r>
     </w:p>
     <w:p>
@@ -8396,7 +8559,7 @@
       </w:r>
       <w:r>
         <w:tab/>
-        <w:t>Charlwood JD, Pinto J, Sousa CA, Ferreira C, Petrarca V, Rosario VD. 'A mate or a meal' - Pre-gravid behaviour of female Anopheles gambiae from the islands of Sao Tome and Principe, West Africa. Malaria Journal. 2003;2.</w:t>
+        <w:t>Charlwood JD, Pinto J, Sousa CA, Ferreira C, Gil V, do Rosario VE. Mating does not affect the biting behaviour of Anopheles gambiae from the islands of Sao Tome and Principe, West Africa. Annals of Tropical Medicine and Parasitology. 2003;97(7):751-6.</w:t>
       </w:r>
     </w:p>
     <w:p>
@@ -8409,7 +8572,7 @@
       </w:r>
       <w:r>
         <w:tab/>
-        <w:t>Charlwood JD, Nenhep S, Sovannaroth S, Morgan JC, Hemingway J, Chitnis N, et al. 'Nature or nurture': survival rate, oviposition interval, and possible gonotrophic discordance among South East Asian anophelines. Malaria Journal. 2016;15.</w:t>
+        <w:t>Charlwood JD, Pinto J, Sousa CA, Ferreira C, Petrarca V, Rosario VD. 'A mate or a meal' - Pre-gravid behaviour of female Anopheles gambiae from the islands of Sao Tome and Principe, West Africa. Malaria Journal. 2003;2.</w:t>
       </w:r>
     </w:p>
     <w:p>
@@ -8422,7 +8585,7 @@
       </w:r>
       <w:r>
         <w:tab/>
-        <w:t>Kulkarni MA, Kweka E, Nyale E, Lyatuu E, Mosha FW, Chandramohan D, et al. Entomological evalution of malaria vectors at different altitudes in Hal District, Northeastern Tanzania. Journal of Medical Entomology. 2006;43(3):580-8.</w:t>
+        <w:t>Charlwood JD, Nenhep S, Sovannaroth S, Morgan JC, Hemingway J, Chitnis N, et al. 'Nature or nurture': survival rate, oviposition interval, and possible gonotrophic discordance among South East Asian anophelines. Malaria Journal. 2016;15.</w:t>
       </w:r>
     </w:p>
     <w:p>
@@ -8435,6 +8598,19 @@
       </w:r>
       <w:r>
         <w:tab/>
+        <w:t>Kulkarni MA, Kweka E, Nyale E, Lyatuu E, Mosha FW, Chandramohan D, et al. Entomological evalution of malaria vectors at different altitudes in Hal District, Northeastern Tanzania. Journal of Medical Entomology. 2006;43(3):580-8.</w:t>
+      </w:r>
+    </w:p>
+    <w:p>
+      <w:pPr>
+        <w:pStyle w:val="EndNoteBibliography"/>
+        <w:spacing w:after="0"/>
+      </w:pPr>
+      <w:r>
+        <w:t>62.</w:t>
+      </w:r>
+      <w:r>
+        <w:tab/>
         <w:t>Tchuinkam T, Simard F, Lele-Defo E, Tene-Fossog B, Tateng-Ngouateu A, Antonio-Nkondjio C, et al. Bionomics of Anopheline species and malaria transmission dynamics along an altitudinal transect in Western Cameroon. BMC Infect Dis. 2010;10:119.</w:t>
       </w:r>
     </w:p>
@@ -8443,7 +8619,7 @@
         <w:pStyle w:val="EndNoteBibliography"/>
       </w:pPr>
       <w:r>
-        <w:t>62.</w:t>
+        <w:t>63.</w:t>
       </w:r>
       <w:r>
         <w:tab/>
@@ -9045,7 +9221,6 @@
   <w:style w:type="character" w:default="1" w:styleId="DefaultParagraphFont">
     <w:name w:val="Default Paragraph Font"/>
     <w:uiPriority w:val="1"/>
-    <w:semiHidden/>
     <w:unhideWhenUsed/>
   </w:style>
   <w:style w:type="table" w:default="1" w:styleId="TableNormal">
@@ -9946,7 +10121,6 @@
   <w:style w:type="character" w:default="1" w:styleId="DefaultParagraphFont">
     <w:name w:val="Default Paragraph Font"/>
     <w:uiPriority w:val="1"/>
-    <w:semiHidden/>
     <w:unhideWhenUsed/>
   </w:style>
   <w:style w:type="table" w:default="1" w:styleId="TableNormal">
@@ -10779,7 +10953,7 @@
 </file>
 
 <file path=customXml/itemProps1.xml><?xml version="1.0" encoding="utf-8"?>
-<ds:datastoreItem xmlns:ds="http://schemas.openxmlformats.org/officeDocument/2006/customXml" ds:itemID="{F92BC3DC-6926-4153-B86E-DE67FF0318FE}">
+<ds:datastoreItem xmlns:ds="http://schemas.openxmlformats.org/officeDocument/2006/customXml" ds:itemID="{D8FAA39D-D147-4CDB-8378-995BE7E3C6E0}">
   <ds:schemaRefs>
     <ds:schemaRef ds:uri="http://schemas.openxmlformats.org/officeDocument/2006/bibliography"/>
   </ds:schemaRefs>

</xml_diff>

<commit_message>
replace medians by means, and update documentation to remove duplicated references
</commit_message>
<xml_diff>
--- a/documentation/Data processing documentation.docx
+++ b/documentation/Data processing documentation.docx
@@ -8976,7 +8976,7 @@
         </w:tc>
         <w:tc>
           <w:tcPr>
-            <w:tcW w:w="683" w:type="pct"/>
+            <w:tcW w:w="684" w:type="pct"/>
           </w:tcPr>
           <w:p>
             <w:pPr>
@@ -9055,7 +9055,7 @@
         </w:tc>
         <w:tc>
           <w:tcPr>
-            <w:tcW w:w="683" w:type="pct"/>
+            <w:tcW w:w="684" w:type="pct"/>
           </w:tcPr>
           <w:p>
             <w:pPr>
@@ -9807,7 +9807,7 @@
         </w:tc>
         <w:tc>
           <w:tcPr>
-            <w:tcW w:w="683" w:type="pct"/>
+            <w:tcW w:w="684" w:type="pct"/>
           </w:tcPr>
           <w:p>
             <w:r>
@@ -10912,7 +10912,7 @@
         </w:tc>
         <w:tc>
           <w:tcPr>
-            <w:tcW w:w="683" w:type="pct"/>
+            <w:tcW w:w="684" w:type="pct"/>
           </w:tcPr>
           <w:p>
             <w:r>
@@ -11413,7 +11413,7 @@
         </w:tc>
         <w:tc>
           <w:tcPr>
-            <w:tcW w:w="683" w:type="pct"/>
+            <w:tcW w:w="684" w:type="pct"/>
           </w:tcPr>
           <w:p>
             <w:r>
@@ -12070,7 +12070,7 @@
         </w:tc>
         <w:tc>
           <w:tcPr>
-            <w:tcW w:w="683" w:type="pct"/>
+            <w:tcW w:w="684" w:type="pct"/>
           </w:tcPr>
           <w:p>
             <w:r>
@@ -13713,7 +13713,7 @@
         </w:tc>
         <w:tc>
           <w:tcPr>
-            <w:tcW w:w="683" w:type="pct"/>
+            <w:tcW w:w="684" w:type="pct"/>
           </w:tcPr>
           <w:p>
             <w:r>
@@ -14799,7 +14799,7 @@
         </w:tc>
         <w:tc>
           <w:tcPr>
-            <w:tcW w:w="683" w:type="pct"/>
+            <w:tcW w:w="684" w:type="pct"/>
           </w:tcPr>
           <w:p>
             <w:r>
@@ -14958,13 +14958,134 @@
           <w:tcPr>
             <w:tcW w:w="980" w:type="pct"/>
           </w:tcPr>
-          <w:p/>
+          <w:p>
+            <w:r>
+              <w:fldChar w:fldCharType="begin">
+                <w:fldData xml:space="preserve">PEVuZE5vdGU+PENpdGU+PEF1dGhvcj5CcmlldDwvQXV0aG9yPjxZZWFyPjIwMTk8L1llYXI+PFJl
+Y051bT41MzI1PC9SZWNOdW0+PERpc3BsYXlUZXh0Pig3OCk8L0Rpc3BsYXlUZXh0PjxyZWNvcmQ+
+PHJlYy1udW1iZXI+NTMyNTwvcmVjLW51bWJlcj48Zm9yZWlnbi1rZXlzPjxrZXkgYXBwPSJFTiIg
+ZGItaWQ9InQ1ZnIydHR3MmQwNXdmZTB4djBwcHc5a3dwOXQwOTl2MmY1OSIgdGltZXN0YW1wPSIx
+NTY2OTAwMjQzIj41MzI1PC9rZXk+PC9mb3JlaWduLWtleXM+PHJlZi10eXBlIG5hbWU9IkpvdXJu
+YWwgQXJ0aWNsZSI+MTc8L3JlZi10eXBlPjxjb250cmlidXRvcnM+PGF1dGhvcnM+PGF1dGhvcj5C
+cmlldCwgTy4gSi4gVC48L2F1dGhvcj48YXV0aG9yPkltcG9pbnZpbCwgRC4gRS48L2F1dGhvcj48
+YXV0aG9yPkNoaXRuaXMsIE4uPC9hdXRob3I+PGF1dGhvcj5Qb3RoaW4sIEUuPC9hdXRob3I+PGF1
+dGhvcj5MZW1vaW5lLCBKLiBGLjwvYXV0aG9yPjxhdXRob3I+RnJlZGVyaWMsIEouPC9hdXRob3I+
+PGF1dGhvcj5TbWl0aCwgVC4gQS48L2F1dGhvcj48L2F1dGhvcnM+PC9jb250cmlidXRvcnM+PGF1
+dGgtYWRkcmVzcz5EZXBhcnRtZW50IG9mIEVwaWRlbWlvbG9neSBhbmQgUHVibGljIEhlYWx0aCwg
+U3dpc3MgVHJvcGljYWwgYW5kIFB1YmxpYyBIZWFsdGggSW5zdGl0dXRlLCA0MDUxLCBCYXNlbCwg
+U3dpdHplcmxhbmQuJiN4RDtVbml2ZXJzaXR5IG9mIEJhc2VsLCBQZXRlcnNwbGF0eiAxLCBCYXNl
+bCwgU3dpdHplcmxhbmQuJiN4RDtDZW50ZXJzIGZvciBEaXNlYXNlIENvbnRyb2wgYW5kIFByZXZl
+bnRpb24sIERpdmlzaW9uIG9mIFBhcmFzaXRpYyBEaXNlYXNlcyBhbmQgTWFsYXJpYS9FbnRvbW9s
+b2d5IEJyYW5jaCwgMTYwMCBDbGlmdG9uIFJvYWQsIE1haWwgU3RvcC1HNDksIEF0bGFudGEsIEdB
+LCAzMDMyOSwgVVNBLiYjeEQ7UHJvZ3JhbW1lIE5hdGlvbmFsIGRlIENvbnRyb2xlIGRlIGxhIE1h
+bGFyaWEsIFBvcnQtYXUtUHJpbmNlLCBIYWl0aS4mI3hEO0RlcGFydG1lbnQgb2YgRXBpZGVtaW9s
+b2d5IGFuZCBQdWJsaWMgSGVhbHRoLCBTd2lzcyBUcm9waWNhbCBhbmQgUHVibGljIEhlYWx0aCBJ
+bnN0aXR1dGUsIDQwNTEsIEJhc2VsLCBTd2l0emVybGFuZC4gdGhvbWFzLWEuc21pdGhAdW5pYmFz
+LmNoLiYjeEQ7VW5pdmVyc2l0eSBvZiBCYXNlbCwgUGV0ZXJzcGxhdHogMSwgQmFzZWwsIFN3aXR6
+ZXJsYW5kLiB0aG9tYXMtYS5zbWl0aEB1bmliYXMuY2guPC9hdXRoLWFkZHJlc3M+PHRpdGxlcz48
+dGl0bGU+TW9kZWxzIG9mIGVmZmVjdGl2ZW5lc3Mgb2YgaW50ZXJ2ZW50aW9ucyBhZ2FpbnN0IG1h
+bGFyaWEgdHJhbnNtaXR0ZWQgYnkgQW5vcGhlbGVzIGFsYmltYW51czwvdGl0bGU+PHNlY29uZGFy
+eS10aXRsZT5NYWxhciBKPC9zZWNvbmRhcnktdGl0bGU+PC90aXRsZXM+PHBlcmlvZGljYWw+PGZ1
+bGwtdGl0bGU+TWFsYXIgSjwvZnVsbC10aXRsZT48L3BlcmlvZGljYWw+PHBhZ2VzPjI2MzwvcGFn
+ZXM+PHZvbHVtZT4xODwvdm9sdW1lPjxudW1iZXI+MTwvbnVtYmVyPjxlZGl0aW9uPjIwMTkvMDgv
+MDM8L2VkaXRpb24+PGtleXdvcmRzPjxrZXl3b3JkPkFub3BoZWxlczwva2V5d29yZD48a2V5d29y
+ZD5FbGltaW5hdGlvbjwva2V5d29yZD48a2V5d29yZD5IYWl0aTwva2V5d29yZD48a2V5d29yZD5N
+YWxhcmlhPC9rZXl3b3JkPjxrZXl3b3JkPlBsYXNtb2RpdW0gZmFsY2lwYXJ1bTwva2V5d29yZD48
+L2tleXdvcmRzPjxkYXRlcz48eWVhcj4yMDE5PC95ZWFyPjxwdWItZGF0ZXM+PGRhdGU+QXVnIDE8
+L2RhdGU+PC9wdWItZGF0ZXM+PC9kYXRlcz48aXNibj4xNDc1LTI4NzUgKEVsZWN0cm9uaWMpJiN4
+RDsxNDc1LTI4NzUgKExpbmtpbmcpPC9pc2JuPjxhY2Nlc3Npb24tbnVtPjMxMzcwOTAxPC9hY2Nl
+c3Npb24tbnVtPjx1cmxzPjxyZWxhdGVkLXVybHM+PHVybD5odHRwczovL3d3dy5uY2JpLm5sbS5u
+aWguZ292L3B1Ym1lZC8zMTM3MDkwMTwvdXJsPjwvcmVsYXRlZC11cmxzPjwvdXJscz48Y3VzdG9t
+Mj5QTUM2NjcwMTczPC9jdXN0b20yPjxlbGVjdHJvbmljLXJlc291cmNlLW51bT4xMC4xMTg2L3Mx
+MjkzNi0wMTktMjg5OS0zPC9lbGVjdHJvbmljLXJlc291cmNlLW51bT48L3JlY29yZD48L0NpdGU+
+PC9FbmROb3RlPgB=
+</w:fldData>
+              </w:fldChar>
+            </w:r>
+            <w:r>
+              <w:instrText xml:space="preserve"> ADDIN EN.CITE </w:instrText>
+            </w:r>
+            <w:r>
+              <w:fldChar w:fldCharType="begin">
+                <w:fldData xml:space="preserve">PEVuZE5vdGU+PENpdGU+PEF1dGhvcj5CcmlldDwvQXV0aG9yPjxZZWFyPjIwMTk8L1llYXI+PFJl
+Y051bT41MzI1PC9SZWNOdW0+PERpc3BsYXlUZXh0Pig3OCk8L0Rpc3BsYXlUZXh0PjxyZWNvcmQ+
+PHJlYy1udW1iZXI+NTMyNTwvcmVjLW51bWJlcj48Zm9yZWlnbi1rZXlzPjxrZXkgYXBwPSJFTiIg
+ZGItaWQ9InQ1ZnIydHR3MmQwNXdmZTB4djBwcHc5a3dwOXQwOTl2MmY1OSIgdGltZXN0YW1wPSIx
+NTY2OTAwMjQzIj41MzI1PC9rZXk+PC9mb3JlaWduLWtleXM+PHJlZi10eXBlIG5hbWU9IkpvdXJu
+YWwgQXJ0aWNsZSI+MTc8L3JlZi10eXBlPjxjb250cmlidXRvcnM+PGF1dGhvcnM+PGF1dGhvcj5C
+cmlldCwgTy4gSi4gVC48L2F1dGhvcj48YXV0aG9yPkltcG9pbnZpbCwgRC4gRS48L2F1dGhvcj48
+YXV0aG9yPkNoaXRuaXMsIE4uPC9hdXRob3I+PGF1dGhvcj5Qb3RoaW4sIEUuPC9hdXRob3I+PGF1
+dGhvcj5MZW1vaW5lLCBKLiBGLjwvYXV0aG9yPjxhdXRob3I+RnJlZGVyaWMsIEouPC9hdXRob3I+
+PGF1dGhvcj5TbWl0aCwgVC4gQS48L2F1dGhvcj48L2F1dGhvcnM+PC9jb250cmlidXRvcnM+PGF1
+dGgtYWRkcmVzcz5EZXBhcnRtZW50IG9mIEVwaWRlbWlvbG9neSBhbmQgUHVibGljIEhlYWx0aCwg
+U3dpc3MgVHJvcGljYWwgYW5kIFB1YmxpYyBIZWFsdGggSW5zdGl0dXRlLCA0MDUxLCBCYXNlbCwg
+U3dpdHplcmxhbmQuJiN4RDtVbml2ZXJzaXR5IG9mIEJhc2VsLCBQZXRlcnNwbGF0eiAxLCBCYXNl
+bCwgU3dpdHplcmxhbmQuJiN4RDtDZW50ZXJzIGZvciBEaXNlYXNlIENvbnRyb2wgYW5kIFByZXZl
+bnRpb24sIERpdmlzaW9uIG9mIFBhcmFzaXRpYyBEaXNlYXNlcyBhbmQgTWFsYXJpYS9FbnRvbW9s
+b2d5IEJyYW5jaCwgMTYwMCBDbGlmdG9uIFJvYWQsIE1haWwgU3RvcC1HNDksIEF0bGFudGEsIEdB
+LCAzMDMyOSwgVVNBLiYjeEQ7UHJvZ3JhbW1lIE5hdGlvbmFsIGRlIENvbnRyb2xlIGRlIGxhIE1h
+bGFyaWEsIFBvcnQtYXUtUHJpbmNlLCBIYWl0aS4mI3hEO0RlcGFydG1lbnQgb2YgRXBpZGVtaW9s
+b2d5IGFuZCBQdWJsaWMgSGVhbHRoLCBTd2lzcyBUcm9waWNhbCBhbmQgUHVibGljIEhlYWx0aCBJ
+bnN0aXR1dGUsIDQwNTEsIEJhc2VsLCBTd2l0emVybGFuZC4gdGhvbWFzLWEuc21pdGhAdW5pYmFz
+LmNoLiYjeEQ7VW5pdmVyc2l0eSBvZiBCYXNlbCwgUGV0ZXJzcGxhdHogMSwgQmFzZWwsIFN3aXR6
+ZXJsYW5kLiB0aG9tYXMtYS5zbWl0aEB1bmliYXMuY2guPC9hdXRoLWFkZHJlc3M+PHRpdGxlcz48
+dGl0bGU+TW9kZWxzIG9mIGVmZmVjdGl2ZW5lc3Mgb2YgaW50ZXJ2ZW50aW9ucyBhZ2FpbnN0IG1h
+bGFyaWEgdHJhbnNtaXR0ZWQgYnkgQW5vcGhlbGVzIGFsYmltYW51czwvdGl0bGU+PHNlY29uZGFy
+eS10aXRsZT5NYWxhciBKPC9zZWNvbmRhcnktdGl0bGU+PC90aXRsZXM+PHBlcmlvZGljYWw+PGZ1
+bGwtdGl0bGU+TWFsYXIgSjwvZnVsbC10aXRsZT48L3BlcmlvZGljYWw+PHBhZ2VzPjI2MzwvcGFn
+ZXM+PHZvbHVtZT4xODwvdm9sdW1lPjxudW1iZXI+MTwvbnVtYmVyPjxlZGl0aW9uPjIwMTkvMDgv
+MDM8L2VkaXRpb24+PGtleXdvcmRzPjxrZXl3b3JkPkFub3BoZWxlczwva2V5d29yZD48a2V5d29y
+ZD5FbGltaW5hdGlvbjwva2V5d29yZD48a2V5d29yZD5IYWl0aTwva2V5d29yZD48a2V5d29yZD5N
+YWxhcmlhPC9rZXl3b3JkPjxrZXl3b3JkPlBsYXNtb2RpdW0gZmFsY2lwYXJ1bTwva2V5d29yZD48
+L2tleXdvcmRzPjxkYXRlcz48eWVhcj4yMDE5PC95ZWFyPjxwdWItZGF0ZXM+PGRhdGU+QXVnIDE8
+L2RhdGU+PC9wdWItZGF0ZXM+PC9kYXRlcz48aXNibj4xNDc1LTI4NzUgKEVsZWN0cm9uaWMpJiN4
+RDsxNDc1LTI4NzUgKExpbmtpbmcpPC9pc2JuPjxhY2Nlc3Npb24tbnVtPjMxMzcwOTAxPC9hY2Nl
+c3Npb24tbnVtPjx1cmxzPjxyZWxhdGVkLXVybHM+PHVybD5odHRwczovL3d3dy5uY2JpLm5sbS5u
+aWguZ292L3B1Ym1lZC8zMTM3MDkwMTwvdXJsPjwvcmVsYXRlZC11cmxzPjwvdXJscz48Y3VzdG9t
+Mj5QTUM2NjcwMTczPC9jdXN0b20yPjxlbGVjdHJvbmljLXJlc291cmNlLW51bT4xMC4xMTg2L3Mx
+MjkzNi0wMTktMjg5OS0zPC9lbGVjdHJvbmljLXJlc291cmNlLW51bT48L3JlY29yZD48L0NpdGU+
+PC9FbmROb3RlPgB=
+</w:fldData>
+              </w:fldChar>
+            </w:r>
+            <w:r>
+              <w:instrText xml:space="preserve"> ADDIN EN.CITE.DATA </w:instrText>
+            </w:r>
+            <w:r>
+              <w:fldChar w:fldCharType="end"/>
+            </w:r>
+            <w:r>
+              <w:fldChar w:fldCharType="separate"/>
+            </w:r>
+            <w:r>
+              <w:t>(78)</w:t>
+            </w:r>
+            <w:r>
+              <w:fldChar w:fldCharType="end"/>
+            </w:r>
+          </w:p>
         </w:tc>
         <w:tc>
           <w:tcPr>
             <w:tcW w:w="1344" w:type="pct"/>
           </w:tcPr>
-          <w:p/>
+          <w:p>
+            <w:r>
+              <w:fldChar w:fldCharType="begin"/>
+            </w:r>
+            <w:r>
+              <w:instrText xml:space="preserve"> ADDIN EN.CITE &lt;EndNote&gt;&lt;Cite&gt;&lt;Author&gt;Massey&lt;/Author&gt;&lt;Year&gt;2016&lt;/Year&gt;&lt;RecNum&gt;4338&lt;/RecNum&gt;&lt;DisplayText&gt;(1)&lt;/DisplayText&gt;&lt;record&gt;&lt;rec-number&gt;4338&lt;/rec-number&gt;&lt;foreign-keys&gt;&lt;key app="EN" db-id="t5fr2ttw2d05wfe0xv0ppw9kwp9t099v2f59" timestamp="1553594720"&gt;4338&lt;/key&gt;&lt;/foreign-keys&gt;&lt;ref-type name="Journal Article"&gt;17&lt;/ref-type&gt;&lt;contributors&gt;&lt;authors&gt;&lt;author&gt;Massey, N. C.&lt;/author&gt;&lt;author&gt;Garrod, G.&lt;/author&gt;&lt;author&gt;Wiebe, A.&lt;/author&gt;&lt;author&gt;Henry, A. J.&lt;/author&gt;&lt;author&gt;Huang, Z.&lt;/author&gt;&lt;author&gt;Moyes, C. L.&lt;/author&gt;&lt;author&gt;Sinka, M. E.&lt;/author&gt;&lt;/authors&gt;&lt;/contributors&gt;&lt;auth-address&gt;Spatial Ecology &amp;amp;Epidemiology Group, Wellcome Trust Centre for Human Genetics, University of Oxford, Oxford, OX3 7BN, UK.&amp;#xD;Spatial Ecology &amp;amp;Epidemiology Group, Department of Zoology, University of Oxford, Oxford, OX1 3PS, UK.&lt;/auth-address&gt;&lt;titles&gt;&lt;title&gt;A global bionomic database for the dominant vectors of human malaria&lt;/title&gt;&lt;secondary-title&gt;Sci Data&lt;/secondary-title&gt;&lt;/titles&gt;&lt;periodical&gt;&lt;full-title&gt;Sci Data&lt;/full-title&gt;&lt;/periodical&gt;&lt;pages&gt;160014&lt;/pages&gt;&lt;volume&gt;3&lt;/volume&gt;&lt;edition&gt;2016/03/02&lt;/edition&gt;&lt;keywords&gt;&lt;keyword&gt;Animals&lt;/keyword&gt;&lt;keyword&gt;*Anopheles/physiology&lt;/keyword&gt;&lt;keyword&gt;*Databases, Factual&lt;/keyword&gt;&lt;keyword&gt;Humans&lt;/keyword&gt;&lt;keyword&gt;*Insect Vectors&lt;/keyword&gt;&lt;keyword&gt;Malaria/epidemiology/*transmission&lt;/keyword&gt;&lt;/keywords&gt;&lt;dates&gt;&lt;year&gt;2016&lt;/year&gt;&lt;pub-dates&gt;&lt;date&gt;Mar 1&lt;/date&gt;&lt;/pub-dates&gt;&lt;/dates&gt;&lt;isbn&gt;2052-4463 (Electronic)&amp;#xD;2052-4463 (Linking)&lt;/isbn&gt;&lt;accession-num&gt;26927852&lt;/accession-num&gt;&lt;urls&gt;&lt;related-urls&gt;&lt;url&gt;https://www.ncbi.nlm.nih.gov/pubmed/26927852&lt;/url&gt;&lt;/related-urls&gt;&lt;/urls&gt;&lt;custom2&gt;PMC4772652&lt;/custom2&gt;&lt;electronic-resource-num&gt;10.1038/sdata.2016.14&lt;/electronic-resource-num&gt;&lt;/record&gt;&lt;/Cite&gt;&lt;/EndNote&gt;</w:instrText>
+            </w:r>
+            <w:r>
+              <w:fldChar w:fldCharType="separate"/>
+            </w:r>
+            <w:r>
+              <w:t>(1)</w:t>
+            </w:r>
+            <w:r>
+              <w:fldChar w:fldCharType="end"/>
+            </w:r>
+          </w:p>
         </w:tc>
         <w:tc>
           <w:tcPr>
@@ -15223,7 +15344,7 @@
         </w:tc>
         <w:tc>
           <w:tcPr>
-            <w:tcW w:w="683" w:type="pct"/>
+            <w:tcW w:w="684" w:type="pct"/>
           </w:tcPr>
           <w:p/>
         </w:tc>
@@ -15239,6 +15360,7 @@
               <w:pStyle w:val="Heading4"/>
               <w:outlineLvl w:val="3"/>
             </w:pPr>
+            <w:bookmarkStart w:id="1" w:name="_Hlk18066405"/>
             <w:r>
               <w:t>Models of intervention effects</w:t>
             </w:r>
@@ -16501,7 +16623,7 @@
         </w:tc>
         <w:tc>
           <w:tcPr>
-            <w:tcW w:w="683" w:type="pct"/>
+            <w:tcW w:w="684" w:type="pct"/>
           </w:tcPr>
           <w:p>
             <w:r>
@@ -16788,13 +16910,21 @@
           <w:tcPr>
             <w:tcW w:w="801" w:type="pct"/>
           </w:tcPr>
-          <w:p/>
+          <w:p>
+            <w:r>
+              <w:t>-</w:t>
+            </w:r>
+          </w:p>
         </w:tc>
         <w:tc>
           <w:tcPr>
-            <w:tcW w:w="683" w:type="pct"/>
+            <w:tcW w:w="684" w:type="pct"/>
           </w:tcPr>
-          <w:p/>
+          <w:p>
+            <w:r>
+              <w:t>-</w:t>
+            </w:r>
+          </w:p>
         </w:tc>
       </w:tr>
       <w:tr>
@@ -16814,13 +16944,7 @@
             </w:r>
             <w:proofErr w:type="gramStart"/>
             <w:r>
-              <w:t>content</w:t>
-            </w:r>
-            <w:r>
-              <w:t>,</w:t>
-            </w:r>
-            <w:r>
-              <w:t xml:space="preserve">  holed</w:t>
+              <w:t>content,  holed</w:t>
             </w:r>
             <w:proofErr w:type="gramEnd"/>
             <w:r>
@@ -17344,13 +17468,21 @@
           <w:tcPr>
             <w:tcW w:w="801" w:type="pct"/>
           </w:tcPr>
-          <w:p/>
+          <w:p>
+            <w:r>
+              <w:t>-</w:t>
+            </w:r>
+          </w:p>
         </w:tc>
         <w:tc>
           <w:tcPr>
-            <w:tcW w:w="683" w:type="pct"/>
+            <w:tcW w:w="684" w:type="pct"/>
           </w:tcPr>
-          <w:p/>
+          <w:p>
+            <w:r>
+              <w:t>-</w:t>
+            </w:r>
+          </w:p>
         </w:tc>
       </w:tr>
       <w:tr>
@@ -17368,13 +17500,8 @@
             <w:r>
               <w:t xml:space="preserve"> reducing </w:t>
             </w:r>
-            <w:proofErr w:type="spellStart"/>
-            <w:r>
-              <w:t>hamn</w:t>
-            </w:r>
-            <w:proofErr w:type="spellEnd"/>
-            <w:r>
-              <w:t xml:space="preserve"> </w:t>
+            <w:r>
+              <w:t xml:space="preserve">human </w:t>
             </w:r>
             <w:r>
               <w:t>availability and killing of mosquitoes</w:t>
@@ -17391,6 +17518,110 @@
                 <w:lang w:val="fr-FR"/>
               </w:rPr>
             </w:pPr>
+            <w:r>
+              <w:fldChar w:fldCharType="begin">
+                <w:fldData xml:space="preserve">PEVuZE5vdGU+PENpdGU+PEF1dGhvcj5CcmlldDwvQXV0aG9yPjxZZWFyPjIwMTk8L1llYXI+PFJl
+Y051bT41MzI1PC9SZWNOdW0+PERpc3BsYXlUZXh0Pig3OCk8L0Rpc3BsYXlUZXh0PjxyZWNvcmQ+
+PHJlYy1udW1iZXI+NTMyNTwvcmVjLW51bWJlcj48Zm9yZWlnbi1rZXlzPjxrZXkgYXBwPSJFTiIg
+ZGItaWQ9InQ1ZnIydHR3MmQwNXdmZTB4djBwcHc5a3dwOXQwOTl2MmY1OSIgdGltZXN0YW1wPSIx
+NTY2OTAwMjQzIj41MzI1PC9rZXk+PC9mb3JlaWduLWtleXM+PHJlZi10eXBlIG5hbWU9IkpvdXJu
+YWwgQXJ0aWNsZSI+MTc8L3JlZi10eXBlPjxjb250cmlidXRvcnM+PGF1dGhvcnM+PGF1dGhvcj5C
+cmlldCwgTy4gSi4gVC48L2F1dGhvcj48YXV0aG9yPkltcG9pbnZpbCwgRC4gRS48L2F1dGhvcj48
+YXV0aG9yPkNoaXRuaXMsIE4uPC9hdXRob3I+PGF1dGhvcj5Qb3RoaW4sIEUuPC9hdXRob3I+PGF1
+dGhvcj5MZW1vaW5lLCBKLiBGLjwvYXV0aG9yPjxhdXRob3I+RnJlZGVyaWMsIEouPC9hdXRob3I+
+PGF1dGhvcj5TbWl0aCwgVC4gQS48L2F1dGhvcj48L2F1dGhvcnM+PC9jb250cmlidXRvcnM+PGF1
+dGgtYWRkcmVzcz5EZXBhcnRtZW50IG9mIEVwaWRlbWlvbG9neSBhbmQgUHVibGljIEhlYWx0aCwg
+U3dpc3MgVHJvcGljYWwgYW5kIFB1YmxpYyBIZWFsdGggSW5zdGl0dXRlLCA0MDUxLCBCYXNlbCwg
+U3dpdHplcmxhbmQuJiN4RDtVbml2ZXJzaXR5IG9mIEJhc2VsLCBQZXRlcnNwbGF0eiAxLCBCYXNl
+bCwgU3dpdHplcmxhbmQuJiN4RDtDZW50ZXJzIGZvciBEaXNlYXNlIENvbnRyb2wgYW5kIFByZXZl
+bnRpb24sIERpdmlzaW9uIG9mIFBhcmFzaXRpYyBEaXNlYXNlcyBhbmQgTWFsYXJpYS9FbnRvbW9s
+b2d5IEJyYW5jaCwgMTYwMCBDbGlmdG9uIFJvYWQsIE1haWwgU3RvcC1HNDksIEF0bGFudGEsIEdB
+LCAzMDMyOSwgVVNBLiYjeEQ7UHJvZ3JhbW1lIE5hdGlvbmFsIGRlIENvbnRyb2xlIGRlIGxhIE1h
+bGFyaWEsIFBvcnQtYXUtUHJpbmNlLCBIYWl0aS4mI3hEO0RlcGFydG1lbnQgb2YgRXBpZGVtaW9s
+b2d5IGFuZCBQdWJsaWMgSGVhbHRoLCBTd2lzcyBUcm9waWNhbCBhbmQgUHVibGljIEhlYWx0aCBJ
+bnN0aXR1dGUsIDQwNTEsIEJhc2VsLCBTd2l0emVybGFuZC4gdGhvbWFzLWEuc21pdGhAdW5pYmFz
+LmNoLiYjeEQ7VW5pdmVyc2l0eSBvZiBCYXNlbCwgUGV0ZXJzcGxhdHogMSwgQmFzZWwsIFN3aXR6
+ZXJsYW5kLiB0aG9tYXMtYS5zbWl0aEB1bmliYXMuY2guPC9hdXRoLWFkZHJlc3M+PHRpdGxlcz48
+dGl0bGU+TW9kZWxzIG9mIGVmZmVjdGl2ZW5lc3Mgb2YgaW50ZXJ2ZW50aW9ucyBhZ2FpbnN0IG1h
+bGFyaWEgdHJhbnNtaXR0ZWQgYnkgQW5vcGhlbGVzIGFsYmltYW51czwvdGl0bGU+PHNlY29uZGFy
+eS10aXRsZT5NYWxhciBKPC9zZWNvbmRhcnktdGl0bGU+PC90aXRsZXM+PHBlcmlvZGljYWw+PGZ1
+bGwtdGl0bGU+TWFsYXIgSjwvZnVsbC10aXRsZT48L3BlcmlvZGljYWw+PHBhZ2VzPjI2MzwvcGFn
+ZXM+PHZvbHVtZT4xODwvdm9sdW1lPjxudW1iZXI+MTwvbnVtYmVyPjxlZGl0aW9uPjIwMTkvMDgv
+MDM8L2VkaXRpb24+PGtleXdvcmRzPjxrZXl3b3JkPkFub3BoZWxlczwva2V5d29yZD48a2V5d29y
+ZD5FbGltaW5hdGlvbjwva2V5d29yZD48a2V5d29yZD5IYWl0aTwva2V5d29yZD48a2V5d29yZD5N
+YWxhcmlhPC9rZXl3b3JkPjxrZXl3b3JkPlBsYXNtb2RpdW0gZmFsY2lwYXJ1bTwva2V5d29yZD48
+L2tleXdvcmRzPjxkYXRlcz48eWVhcj4yMDE5PC95ZWFyPjxwdWItZGF0ZXM+PGRhdGU+QXVnIDE8
+L2RhdGU+PC9wdWItZGF0ZXM+PC9kYXRlcz48aXNibj4xNDc1LTI4NzUgKEVsZWN0cm9uaWMpJiN4
+RDsxNDc1LTI4NzUgKExpbmtpbmcpPC9pc2JuPjxhY2Nlc3Npb24tbnVtPjMxMzcwOTAxPC9hY2Nl
+c3Npb24tbnVtPjx1cmxzPjxyZWxhdGVkLXVybHM+PHVybD5odHRwczovL3d3dy5uY2JpLm5sbS5u
+aWguZ292L3B1Ym1lZC8zMTM3MDkwMTwvdXJsPjwvcmVsYXRlZC11cmxzPjwvdXJscz48Y3VzdG9t
+Mj5QTUM2NjcwMTczPC9jdXN0b20yPjxlbGVjdHJvbmljLXJlc291cmNlLW51bT4xMC4xMTg2L3Mx
+MjkzNi0wMTktMjg5OS0zPC9lbGVjdHJvbmljLXJlc291cmNlLW51bT48L3JlY29yZD48L0NpdGU+
+PC9FbmROb3RlPgB=
+</w:fldData>
+              </w:fldChar>
+            </w:r>
+            <w:r>
+              <w:instrText xml:space="preserve"> ADDIN EN.CITE </w:instrText>
+            </w:r>
+            <w:r>
+              <w:fldChar w:fldCharType="begin">
+                <w:fldData xml:space="preserve">PEVuZE5vdGU+PENpdGU+PEF1dGhvcj5CcmlldDwvQXV0aG9yPjxZZWFyPjIwMTk8L1llYXI+PFJl
+Y051bT41MzI1PC9SZWNOdW0+PERpc3BsYXlUZXh0Pig3OCk8L0Rpc3BsYXlUZXh0PjxyZWNvcmQ+
+PHJlYy1udW1iZXI+NTMyNTwvcmVjLW51bWJlcj48Zm9yZWlnbi1rZXlzPjxrZXkgYXBwPSJFTiIg
+ZGItaWQ9InQ1ZnIydHR3MmQwNXdmZTB4djBwcHc5a3dwOXQwOTl2MmY1OSIgdGltZXN0YW1wPSIx
+NTY2OTAwMjQzIj41MzI1PC9rZXk+PC9mb3JlaWduLWtleXM+PHJlZi10eXBlIG5hbWU9IkpvdXJu
+YWwgQXJ0aWNsZSI+MTc8L3JlZi10eXBlPjxjb250cmlidXRvcnM+PGF1dGhvcnM+PGF1dGhvcj5C
+cmlldCwgTy4gSi4gVC48L2F1dGhvcj48YXV0aG9yPkltcG9pbnZpbCwgRC4gRS48L2F1dGhvcj48
+YXV0aG9yPkNoaXRuaXMsIE4uPC9hdXRob3I+PGF1dGhvcj5Qb3RoaW4sIEUuPC9hdXRob3I+PGF1
+dGhvcj5MZW1vaW5lLCBKLiBGLjwvYXV0aG9yPjxhdXRob3I+RnJlZGVyaWMsIEouPC9hdXRob3I+
+PGF1dGhvcj5TbWl0aCwgVC4gQS48L2F1dGhvcj48L2F1dGhvcnM+PC9jb250cmlidXRvcnM+PGF1
+dGgtYWRkcmVzcz5EZXBhcnRtZW50IG9mIEVwaWRlbWlvbG9neSBhbmQgUHVibGljIEhlYWx0aCwg
+U3dpc3MgVHJvcGljYWwgYW5kIFB1YmxpYyBIZWFsdGggSW5zdGl0dXRlLCA0MDUxLCBCYXNlbCwg
+U3dpdHplcmxhbmQuJiN4RDtVbml2ZXJzaXR5IG9mIEJhc2VsLCBQZXRlcnNwbGF0eiAxLCBCYXNl
+bCwgU3dpdHplcmxhbmQuJiN4RDtDZW50ZXJzIGZvciBEaXNlYXNlIENvbnRyb2wgYW5kIFByZXZl
+bnRpb24sIERpdmlzaW9uIG9mIFBhcmFzaXRpYyBEaXNlYXNlcyBhbmQgTWFsYXJpYS9FbnRvbW9s
+b2d5IEJyYW5jaCwgMTYwMCBDbGlmdG9uIFJvYWQsIE1haWwgU3RvcC1HNDksIEF0bGFudGEsIEdB
+LCAzMDMyOSwgVVNBLiYjeEQ7UHJvZ3JhbW1lIE5hdGlvbmFsIGRlIENvbnRyb2xlIGRlIGxhIE1h
+bGFyaWEsIFBvcnQtYXUtUHJpbmNlLCBIYWl0aS4mI3hEO0RlcGFydG1lbnQgb2YgRXBpZGVtaW9s
+b2d5IGFuZCBQdWJsaWMgSGVhbHRoLCBTd2lzcyBUcm9waWNhbCBhbmQgUHVibGljIEhlYWx0aCBJ
+bnN0aXR1dGUsIDQwNTEsIEJhc2VsLCBTd2l0emVybGFuZC4gdGhvbWFzLWEuc21pdGhAdW5pYmFz
+LmNoLiYjeEQ7VW5pdmVyc2l0eSBvZiBCYXNlbCwgUGV0ZXJzcGxhdHogMSwgQmFzZWwsIFN3aXR6
+ZXJsYW5kLiB0aG9tYXMtYS5zbWl0aEB1bmliYXMuY2guPC9hdXRoLWFkZHJlc3M+PHRpdGxlcz48
+dGl0bGU+TW9kZWxzIG9mIGVmZmVjdGl2ZW5lc3Mgb2YgaW50ZXJ2ZW50aW9ucyBhZ2FpbnN0IG1h
+bGFyaWEgdHJhbnNtaXR0ZWQgYnkgQW5vcGhlbGVzIGFsYmltYW51czwvdGl0bGU+PHNlY29uZGFy
+eS10aXRsZT5NYWxhciBKPC9zZWNvbmRhcnktdGl0bGU+PC90aXRsZXM+PHBlcmlvZGljYWw+PGZ1
+bGwtdGl0bGU+TWFsYXIgSjwvZnVsbC10aXRsZT48L3BlcmlvZGljYWw+PHBhZ2VzPjI2MzwvcGFn
+ZXM+PHZvbHVtZT4xODwvdm9sdW1lPjxudW1iZXI+MTwvbnVtYmVyPjxlZGl0aW9uPjIwMTkvMDgv
+MDM8L2VkaXRpb24+PGtleXdvcmRzPjxrZXl3b3JkPkFub3BoZWxlczwva2V5d29yZD48a2V5d29y
+ZD5FbGltaW5hdGlvbjwva2V5d29yZD48a2V5d29yZD5IYWl0aTwva2V5d29yZD48a2V5d29yZD5N
+YWxhcmlhPC9rZXl3b3JkPjxrZXl3b3JkPlBsYXNtb2RpdW0gZmFsY2lwYXJ1bTwva2V5d29yZD48
+L2tleXdvcmRzPjxkYXRlcz48eWVhcj4yMDE5PC95ZWFyPjxwdWItZGF0ZXM+PGRhdGU+QXVnIDE8
+L2RhdGU+PC9wdWItZGF0ZXM+PC9kYXRlcz48aXNibj4xNDc1LTI4NzUgKEVsZWN0cm9uaWMpJiN4
+RDsxNDc1LTI4NzUgKExpbmtpbmcpPC9pc2JuPjxhY2Nlc3Npb24tbnVtPjMxMzcwOTAxPC9hY2Nl
+c3Npb24tbnVtPjx1cmxzPjxyZWxhdGVkLXVybHM+PHVybD5odHRwczovL3d3dy5uY2JpLm5sbS5u
+aWguZ292L3B1Ym1lZC8zMTM3MDkwMTwvdXJsPjwvcmVsYXRlZC11cmxzPjwvdXJscz48Y3VzdG9t
+Mj5QTUM2NjcwMTczPC9jdXN0b20yPjxlbGVjdHJvbmljLXJlc291cmNlLW51bT4xMC4xMTg2L3Mx
+MjkzNi0wMTktMjg5OS0zPC9lbGVjdHJvbmljLXJlc291cmNlLW51bT48L3JlY29yZD48L0NpdGU+
+PC9FbmROb3RlPgB=
+</w:fldData>
+              </w:fldChar>
+            </w:r>
+            <w:r>
+              <w:instrText xml:space="preserve"> ADDIN EN.CITE.DATA </w:instrText>
+            </w:r>
+            <w:r>
+              <w:fldChar w:fldCharType="end"/>
+            </w:r>
+            <w:r>
+              <w:fldChar w:fldCharType="separate"/>
+            </w:r>
+            <w:r>
+              <w:t>(78)</w:t>
+            </w:r>
+            <w:r>
+              <w:fldChar w:fldCharType="end"/>
+            </w:r>
           </w:p>
         </w:tc>
         <w:tc>
@@ -17777,11 +18008,17 @@
                 <w:lang w:val="fr-FR"/>
               </w:rPr>
             </w:pPr>
+            <w:r>
+              <w:rPr>
+                <w:lang w:val="fr-FR"/>
+              </w:rPr>
+              <w:t>-</w:t>
+            </w:r>
           </w:p>
         </w:tc>
         <w:tc>
           <w:tcPr>
-            <w:tcW w:w="683" w:type="pct"/>
+            <w:tcW w:w="684" w:type="pct"/>
           </w:tcPr>
           <w:p>
             <w:pPr>
@@ -17789,9 +18026,114 @@
                 <w:lang w:val="fr-FR"/>
               </w:rPr>
             </w:pPr>
+            <w:r>
+              <w:fldChar w:fldCharType="begin">
+                <w:fldData xml:space="preserve">PEVuZE5vdGU+PENpdGU+PEF1dGhvcj5CcmlldDwvQXV0aG9yPjxZZWFyPjIwMTk8L1llYXI+PFJl
+Y051bT41MzI1PC9SZWNOdW0+PERpc3BsYXlUZXh0Pig3OCk8L0Rpc3BsYXlUZXh0PjxyZWNvcmQ+
+PHJlYy1udW1iZXI+NTMyNTwvcmVjLW51bWJlcj48Zm9yZWlnbi1rZXlzPjxrZXkgYXBwPSJFTiIg
+ZGItaWQ9InQ1ZnIydHR3MmQwNXdmZTB4djBwcHc5a3dwOXQwOTl2MmY1OSIgdGltZXN0YW1wPSIx
+NTY2OTAwMjQzIj41MzI1PC9rZXk+PC9mb3JlaWduLWtleXM+PHJlZi10eXBlIG5hbWU9IkpvdXJu
+YWwgQXJ0aWNsZSI+MTc8L3JlZi10eXBlPjxjb250cmlidXRvcnM+PGF1dGhvcnM+PGF1dGhvcj5C
+cmlldCwgTy4gSi4gVC48L2F1dGhvcj48YXV0aG9yPkltcG9pbnZpbCwgRC4gRS48L2F1dGhvcj48
+YXV0aG9yPkNoaXRuaXMsIE4uPC9hdXRob3I+PGF1dGhvcj5Qb3RoaW4sIEUuPC9hdXRob3I+PGF1
+dGhvcj5MZW1vaW5lLCBKLiBGLjwvYXV0aG9yPjxhdXRob3I+RnJlZGVyaWMsIEouPC9hdXRob3I+
+PGF1dGhvcj5TbWl0aCwgVC4gQS48L2F1dGhvcj48L2F1dGhvcnM+PC9jb250cmlidXRvcnM+PGF1
+dGgtYWRkcmVzcz5EZXBhcnRtZW50IG9mIEVwaWRlbWlvbG9neSBhbmQgUHVibGljIEhlYWx0aCwg
+U3dpc3MgVHJvcGljYWwgYW5kIFB1YmxpYyBIZWFsdGggSW5zdGl0dXRlLCA0MDUxLCBCYXNlbCwg
+U3dpdHplcmxhbmQuJiN4RDtVbml2ZXJzaXR5IG9mIEJhc2VsLCBQZXRlcnNwbGF0eiAxLCBCYXNl
+bCwgU3dpdHplcmxhbmQuJiN4RDtDZW50ZXJzIGZvciBEaXNlYXNlIENvbnRyb2wgYW5kIFByZXZl
+bnRpb24sIERpdmlzaW9uIG9mIFBhcmFzaXRpYyBEaXNlYXNlcyBhbmQgTWFsYXJpYS9FbnRvbW9s
+b2d5IEJyYW5jaCwgMTYwMCBDbGlmdG9uIFJvYWQsIE1haWwgU3RvcC1HNDksIEF0bGFudGEsIEdB
+LCAzMDMyOSwgVVNBLiYjeEQ7UHJvZ3JhbW1lIE5hdGlvbmFsIGRlIENvbnRyb2xlIGRlIGxhIE1h
+bGFyaWEsIFBvcnQtYXUtUHJpbmNlLCBIYWl0aS4mI3hEO0RlcGFydG1lbnQgb2YgRXBpZGVtaW9s
+b2d5IGFuZCBQdWJsaWMgSGVhbHRoLCBTd2lzcyBUcm9waWNhbCBhbmQgUHVibGljIEhlYWx0aCBJ
+bnN0aXR1dGUsIDQwNTEsIEJhc2VsLCBTd2l0emVybGFuZC4gdGhvbWFzLWEuc21pdGhAdW5pYmFz
+LmNoLiYjeEQ7VW5pdmVyc2l0eSBvZiBCYXNlbCwgUGV0ZXJzcGxhdHogMSwgQmFzZWwsIFN3aXR6
+ZXJsYW5kLiB0aG9tYXMtYS5zbWl0aEB1bmliYXMuY2guPC9hdXRoLWFkZHJlc3M+PHRpdGxlcz48
+dGl0bGU+TW9kZWxzIG9mIGVmZmVjdGl2ZW5lc3Mgb2YgaW50ZXJ2ZW50aW9ucyBhZ2FpbnN0IG1h
+bGFyaWEgdHJhbnNtaXR0ZWQgYnkgQW5vcGhlbGVzIGFsYmltYW51czwvdGl0bGU+PHNlY29uZGFy
+eS10aXRsZT5NYWxhciBKPC9zZWNvbmRhcnktdGl0bGU+PC90aXRsZXM+PHBlcmlvZGljYWw+PGZ1
+bGwtdGl0bGU+TWFsYXIgSjwvZnVsbC10aXRsZT48L3BlcmlvZGljYWw+PHBhZ2VzPjI2MzwvcGFn
+ZXM+PHZvbHVtZT4xODwvdm9sdW1lPjxudW1iZXI+MTwvbnVtYmVyPjxlZGl0aW9uPjIwMTkvMDgv
+MDM8L2VkaXRpb24+PGtleXdvcmRzPjxrZXl3b3JkPkFub3BoZWxlczwva2V5d29yZD48a2V5d29y
+ZD5FbGltaW5hdGlvbjwva2V5d29yZD48a2V5d29yZD5IYWl0aTwva2V5d29yZD48a2V5d29yZD5N
+YWxhcmlhPC9rZXl3b3JkPjxrZXl3b3JkPlBsYXNtb2RpdW0gZmFsY2lwYXJ1bTwva2V5d29yZD48
+L2tleXdvcmRzPjxkYXRlcz48eWVhcj4yMDE5PC95ZWFyPjxwdWItZGF0ZXM+PGRhdGU+QXVnIDE8
+L2RhdGU+PC9wdWItZGF0ZXM+PC9kYXRlcz48aXNibj4xNDc1LTI4NzUgKEVsZWN0cm9uaWMpJiN4
+RDsxNDc1LTI4NzUgKExpbmtpbmcpPC9pc2JuPjxhY2Nlc3Npb24tbnVtPjMxMzcwOTAxPC9hY2Nl
+c3Npb24tbnVtPjx1cmxzPjxyZWxhdGVkLXVybHM+PHVybD5odHRwczovL3d3dy5uY2JpLm5sbS5u
+aWguZ292L3B1Ym1lZC8zMTM3MDkwMTwvdXJsPjwvcmVsYXRlZC11cmxzPjwvdXJscz48Y3VzdG9t
+Mj5QTUM2NjcwMTczPC9jdXN0b20yPjxlbGVjdHJvbmljLXJlc291cmNlLW51bT4xMC4xMTg2L3Mx
+MjkzNi0wMTktMjg5OS0zPC9lbGVjdHJvbmljLXJlc291cmNlLW51bT48L3JlY29yZD48L0NpdGU+
+PC9FbmROb3RlPgB=
+</w:fldData>
+              </w:fldChar>
+            </w:r>
+            <w:r>
+              <w:instrText xml:space="preserve"> ADDIN EN.CITE </w:instrText>
+            </w:r>
+            <w:r>
+              <w:fldChar w:fldCharType="begin">
+                <w:fldData xml:space="preserve">PEVuZE5vdGU+PENpdGU+PEF1dGhvcj5CcmlldDwvQXV0aG9yPjxZZWFyPjIwMTk8L1llYXI+PFJl
+Y051bT41MzI1PC9SZWNOdW0+PERpc3BsYXlUZXh0Pig3OCk8L0Rpc3BsYXlUZXh0PjxyZWNvcmQ+
+PHJlYy1udW1iZXI+NTMyNTwvcmVjLW51bWJlcj48Zm9yZWlnbi1rZXlzPjxrZXkgYXBwPSJFTiIg
+ZGItaWQ9InQ1ZnIydHR3MmQwNXdmZTB4djBwcHc5a3dwOXQwOTl2MmY1OSIgdGltZXN0YW1wPSIx
+NTY2OTAwMjQzIj41MzI1PC9rZXk+PC9mb3JlaWduLWtleXM+PHJlZi10eXBlIG5hbWU9IkpvdXJu
+YWwgQXJ0aWNsZSI+MTc8L3JlZi10eXBlPjxjb250cmlidXRvcnM+PGF1dGhvcnM+PGF1dGhvcj5C
+cmlldCwgTy4gSi4gVC48L2F1dGhvcj48YXV0aG9yPkltcG9pbnZpbCwgRC4gRS48L2F1dGhvcj48
+YXV0aG9yPkNoaXRuaXMsIE4uPC9hdXRob3I+PGF1dGhvcj5Qb3RoaW4sIEUuPC9hdXRob3I+PGF1
+dGhvcj5MZW1vaW5lLCBKLiBGLjwvYXV0aG9yPjxhdXRob3I+RnJlZGVyaWMsIEouPC9hdXRob3I+
+PGF1dGhvcj5TbWl0aCwgVC4gQS48L2F1dGhvcj48L2F1dGhvcnM+PC9jb250cmlidXRvcnM+PGF1
+dGgtYWRkcmVzcz5EZXBhcnRtZW50IG9mIEVwaWRlbWlvbG9neSBhbmQgUHVibGljIEhlYWx0aCwg
+U3dpc3MgVHJvcGljYWwgYW5kIFB1YmxpYyBIZWFsdGggSW5zdGl0dXRlLCA0MDUxLCBCYXNlbCwg
+U3dpdHplcmxhbmQuJiN4RDtVbml2ZXJzaXR5IG9mIEJhc2VsLCBQZXRlcnNwbGF0eiAxLCBCYXNl
+bCwgU3dpdHplcmxhbmQuJiN4RDtDZW50ZXJzIGZvciBEaXNlYXNlIENvbnRyb2wgYW5kIFByZXZl
+bnRpb24sIERpdmlzaW9uIG9mIFBhcmFzaXRpYyBEaXNlYXNlcyBhbmQgTWFsYXJpYS9FbnRvbW9s
+b2d5IEJyYW5jaCwgMTYwMCBDbGlmdG9uIFJvYWQsIE1haWwgU3RvcC1HNDksIEF0bGFudGEsIEdB
+LCAzMDMyOSwgVVNBLiYjeEQ7UHJvZ3JhbW1lIE5hdGlvbmFsIGRlIENvbnRyb2xlIGRlIGxhIE1h
+bGFyaWEsIFBvcnQtYXUtUHJpbmNlLCBIYWl0aS4mI3hEO0RlcGFydG1lbnQgb2YgRXBpZGVtaW9s
+b2d5IGFuZCBQdWJsaWMgSGVhbHRoLCBTd2lzcyBUcm9waWNhbCBhbmQgUHVibGljIEhlYWx0aCBJ
+bnN0aXR1dGUsIDQwNTEsIEJhc2VsLCBTd2l0emVybGFuZC4gdGhvbWFzLWEuc21pdGhAdW5pYmFz
+LmNoLiYjeEQ7VW5pdmVyc2l0eSBvZiBCYXNlbCwgUGV0ZXJzcGxhdHogMSwgQmFzZWwsIFN3aXR6
+ZXJsYW5kLiB0aG9tYXMtYS5zbWl0aEB1bmliYXMuY2guPC9hdXRoLWFkZHJlc3M+PHRpdGxlcz48
+dGl0bGU+TW9kZWxzIG9mIGVmZmVjdGl2ZW5lc3Mgb2YgaW50ZXJ2ZW50aW9ucyBhZ2FpbnN0IG1h
+bGFyaWEgdHJhbnNtaXR0ZWQgYnkgQW5vcGhlbGVzIGFsYmltYW51czwvdGl0bGU+PHNlY29uZGFy
+eS10aXRsZT5NYWxhciBKPC9zZWNvbmRhcnktdGl0bGU+PC90aXRsZXM+PHBlcmlvZGljYWw+PGZ1
+bGwtdGl0bGU+TWFsYXIgSjwvZnVsbC10aXRsZT48L3BlcmlvZGljYWw+PHBhZ2VzPjI2MzwvcGFn
+ZXM+PHZvbHVtZT4xODwvdm9sdW1lPjxudW1iZXI+MTwvbnVtYmVyPjxlZGl0aW9uPjIwMTkvMDgv
+MDM8L2VkaXRpb24+PGtleXdvcmRzPjxrZXl3b3JkPkFub3BoZWxlczwva2V5d29yZD48a2V5d29y
+ZD5FbGltaW5hdGlvbjwva2V5d29yZD48a2V5d29yZD5IYWl0aTwva2V5d29yZD48a2V5d29yZD5N
+YWxhcmlhPC9rZXl3b3JkPjxrZXl3b3JkPlBsYXNtb2RpdW0gZmFsY2lwYXJ1bTwva2V5d29yZD48
+L2tleXdvcmRzPjxkYXRlcz48eWVhcj4yMDE5PC95ZWFyPjxwdWItZGF0ZXM+PGRhdGU+QXVnIDE8
+L2RhdGU+PC9wdWItZGF0ZXM+PC9kYXRlcz48aXNibj4xNDc1LTI4NzUgKEVsZWN0cm9uaWMpJiN4
+RDsxNDc1LTI4NzUgKExpbmtpbmcpPC9pc2JuPjxhY2Nlc3Npb24tbnVtPjMxMzcwOTAxPC9hY2Nl
+c3Npb24tbnVtPjx1cmxzPjxyZWxhdGVkLXVybHM+PHVybD5odHRwczovL3d3dy5uY2JpLm5sbS5u
+aWguZ292L3B1Ym1lZC8zMTM3MDkwMTwvdXJsPjwvcmVsYXRlZC11cmxzPjwvdXJscz48Y3VzdG9t
+Mj5QTUM2NjcwMTczPC9jdXN0b20yPjxlbGVjdHJvbmljLXJlc291cmNlLW51bT4xMC4xMTg2L3Mx
+MjkzNi0wMTktMjg5OS0zPC9lbGVjdHJvbmljLXJlc291cmNlLW51bT48L3JlY29yZD48L0NpdGU+
+PC9FbmROb3RlPgB=
+</w:fldData>
+              </w:fldChar>
+            </w:r>
+            <w:r>
+              <w:instrText xml:space="preserve"> ADDIN EN.CITE.DATA </w:instrText>
+            </w:r>
+            <w:r>
+              <w:fldChar w:fldCharType="end"/>
+            </w:r>
+            <w:r>
+              <w:fldChar w:fldCharType="separate"/>
+            </w:r>
+            <w:r>
+              <w:t>(78)</w:t>
+            </w:r>
+            <w:r>
+              <w:fldChar w:fldCharType="end"/>
+            </w:r>
           </w:p>
         </w:tc>
       </w:tr>
+      <w:bookmarkEnd w:id="1"/>
     </w:tbl>
     <w:p>
       <w:pPr>
@@ -18841,15 +19183,7 @@
         <w:rPr>
           <w:i/>
         </w:rPr>
-        <w:t>Anopheles ves</w:t>
-      </w:r>
-      <w:bookmarkStart w:id="1" w:name="_GoBack"/>
-      <w:bookmarkEnd w:id="1"/>
-      <w:r>
-        <w:rPr>
-          <w:i/>
-        </w:rPr>
-        <w:t>titipennis</w:t>
+        <w:t>Anopheles vestitipennis</w:t>
       </w:r>
       <w:r>
         <w:t xml:space="preserve"> Dyar and Knab (Diptera: Culicidae) to insecticides in northern Belize, Central America. Ann Arbor: University of Michigan; 1999.</w:t>
@@ -19171,9 +19505,14 @@
       </w:r>
       <w:r>
         <w:tab/>
-        <w:t>Adeogun AO, Olojede JB, Oduola AO, Awolola TS. Efficacy of a combination long lasting insecticidal net (PermaNet® 3.0) against pyrethroid resistant Anopheles gambiae s.s. and Culex quinquefasciatus: an experimental hut trial in Nigeria. . Nigerian Journal of Clinical &amp; Biomedical Research. 2012;6:37-50.</w:t>
+        <w:t xml:space="preserve">Adeogun AO, Olojede JB, Oduola AO, Awolola TS. Efficacy of a combination long lasting insecticidal net (PermaNet® 3.0) against pyrethroid resistant Anopheles gambiae s.s. and Culex quinquefasciatus: an experimental hut trial in Nigeria. . Nigerian Journal of Clinical &amp; Biomedical </w:t>
+      </w:r>
+      <w:bookmarkStart w:id="2" w:name="_GoBack"/>
+      <w:r>
+        <w:t>Research. 2012;6:37-50.</w:t>
       </w:r>
     </w:p>
+    <w:bookmarkEnd w:id="2"/>
     <w:p>
       <w:pPr>
         <w:pStyle w:val="EndNoteBibliography"/>
@@ -21043,7 +21382,7 @@
 </file>
 
 <file path=customXml/itemProps1.xml><?xml version="1.0" encoding="utf-8"?>
-<ds:datastoreItem xmlns:ds="http://schemas.openxmlformats.org/officeDocument/2006/customXml" ds:itemID="{4669F648-A473-49AA-B0F8-14EFFACFF09A}">
+<ds:datastoreItem xmlns:ds="http://schemas.openxmlformats.org/officeDocument/2006/customXml" ds:itemID="{08B8E40A-95A0-4E42-A807-5A107D7AF798}">
   <ds:schemaRefs>
     <ds:schemaRef ds:uri="http://schemas.openxmlformats.org/officeDocument/2006/bibliography"/>
   </ds:schemaRefs>

</xml_diff>